<commit_message>
Table of Content of Specification Document
</commit_message>
<xml_diff>
--- a/Specifications.docx
+++ b/Specifications.docx
@@ -7,17 +7,26 @@
         <w:jc w:val="center"/>
         <w:rPr>
           <w:rFonts w:ascii="Avenir Next LT Pro" w:hAnsi="Avenir Next LT Pro"/>
-        </w:rPr>
-      </w:pPr>
-      <w:r>
-        <w:rPr>
-          <w:rFonts w:ascii="Avenir Next LT Pro" w:hAnsi="Avenir Next LT Pro"/>
+          <w:sz w:val="32"/>
+          <w:szCs w:val="32"/>
+          <w:u w:val="single"/>
+        </w:rPr>
+      </w:pPr>
+      <w:r>
+        <w:rPr>
+          <w:rFonts w:ascii="Avenir Next LT Pro" w:hAnsi="Avenir Next LT Pro"/>
+          <w:sz w:val="32"/>
+          <w:szCs w:val="32"/>
+          <w:u w:val="single"/>
         </w:rPr>
         <w:t>Portfolio</w:t>
       </w:r>
       <w:r>
         <w:rPr>
           <w:rFonts w:ascii="Avenir Next LT Pro" w:hAnsi="Avenir Next LT Pro"/>
+          <w:sz w:val="32"/>
+          <w:szCs w:val="32"/>
+          <w:u w:val="single"/>
         </w:rPr>
         <w:t xml:space="preserve"> – Website</w:t>
       </w:r>
@@ -27,15 +36,1077 @@
         <w:jc w:val="center"/>
         <w:rPr>
           <w:rFonts w:ascii="Avenir Next LT Pro" w:hAnsi="Avenir Next LT Pro"/>
-        </w:rPr>
-      </w:pPr>
-      <w:r>
-        <w:rPr>
-          <w:rFonts w:ascii="Avenir Next LT Pro" w:hAnsi="Avenir Next LT Pro"/>
+          <w:sz w:val="32"/>
+          <w:szCs w:val="32"/>
+        </w:rPr>
+      </w:pPr>
+      <w:r>
+        <w:rPr>
+          <w:rFonts w:ascii="Avenir Next LT Pro" w:hAnsi="Avenir Next LT Pro"/>
+          <w:sz w:val="32"/>
+          <w:szCs w:val="32"/>
         </w:rPr>
         <w:t>Specification documents</w:t>
       </w:r>
     </w:p>
+    <w:p>
+      <w:pPr>
+        <w:rPr>
+          <w:rFonts w:ascii="Avenir Next LT Pro" w:hAnsi="Avenir Next LT Pro"/>
+        </w:rPr>
+      </w:pPr>
+    </w:p>
+    <w:p>
+      <w:pPr>
+        <w:rPr>
+          <w:rFonts w:ascii="Avenir Next LT Pro" w:hAnsi="Avenir Next LT Pro"/>
+        </w:rPr>
+      </w:pPr>
+    </w:p>
+    <w:p>
+      <w:pPr>
+        <w:rPr>
+          <w:rFonts w:ascii="Avenir Next LT Pro" w:hAnsi="Avenir Next LT Pro"/>
+        </w:rPr>
+      </w:pPr>
+    </w:p>
+    <w:p>
+      <w:pPr>
+        <w:rPr>
+          <w:rFonts w:ascii="Avenir Next LT Pro" w:hAnsi="Avenir Next LT Pro"/>
+        </w:rPr>
+      </w:pPr>
+    </w:p>
+    <w:p>
+      <w:pPr>
+        <w:rPr>
+          <w:rFonts w:ascii="Avenir Next LT Pro" w:hAnsi="Avenir Next LT Pro"/>
+        </w:rPr>
+      </w:pPr>
+    </w:p>
+    <w:p>
+      <w:pPr>
+        <w:rPr>
+          <w:rFonts w:ascii="Avenir Next LT Pro" w:hAnsi="Avenir Next LT Pro"/>
+        </w:rPr>
+      </w:pPr>
+    </w:p>
+    <w:p>
+      <w:pPr>
+        <w:rPr>
+          <w:rFonts w:ascii="Avenir Next LT Pro" w:hAnsi="Avenir Next LT Pro"/>
+        </w:rPr>
+      </w:pPr>
+    </w:p>
+    <w:p>
+      <w:pPr>
+        <w:rPr>
+          <w:rFonts w:ascii="Avenir Next LT Pro" w:hAnsi="Avenir Next LT Pro"/>
+        </w:rPr>
+      </w:pPr>
+    </w:p>
+    <w:p>
+      <w:pPr>
+        <w:rPr>
+          <w:rFonts w:ascii="Avenir Next LT Pro" w:hAnsi="Avenir Next LT Pro"/>
+        </w:rPr>
+      </w:pPr>
+    </w:p>
+    <w:p>
+      <w:pPr>
+        <w:rPr>
+          <w:rFonts w:ascii="Avenir Next LT Pro" w:hAnsi="Avenir Next LT Pro"/>
+        </w:rPr>
+      </w:pPr>
+    </w:p>
+    <w:p>
+      <w:pPr>
+        <w:rPr>
+          <w:rFonts w:ascii="Avenir Next LT Pro" w:hAnsi="Avenir Next LT Pro"/>
+        </w:rPr>
+      </w:pPr>
+    </w:p>
+    <w:p>
+      <w:pPr>
+        <w:rPr>
+          <w:rFonts w:ascii="Avenir Next LT Pro" w:hAnsi="Avenir Next LT Pro"/>
+        </w:rPr>
+      </w:pPr>
+    </w:p>
+    <w:p>
+      <w:pPr>
+        <w:rPr>
+          <w:rFonts w:ascii="Avenir Next LT Pro" w:hAnsi="Avenir Next LT Pro"/>
+        </w:rPr>
+      </w:pPr>
+    </w:p>
+    <w:p>
+      <w:pPr>
+        <w:rPr>
+          <w:rFonts w:ascii="Avenir Next LT Pro" w:hAnsi="Avenir Next LT Pro"/>
+        </w:rPr>
+      </w:pPr>
+    </w:p>
+    <w:p>
+      <w:pPr>
+        <w:rPr>
+          <w:rFonts w:ascii="Avenir Next LT Pro" w:hAnsi="Avenir Next LT Pro"/>
+        </w:rPr>
+      </w:pPr>
+    </w:p>
+    <w:p>
+      <w:pPr>
+        <w:rPr>
+          <w:rFonts w:ascii="Avenir Next LT Pro" w:hAnsi="Avenir Next LT Pro"/>
+        </w:rPr>
+      </w:pPr>
+    </w:p>
+    <w:p>
+      <w:pPr>
+        <w:rPr>
+          <w:rFonts w:ascii="Avenir Next LT Pro" w:hAnsi="Avenir Next LT Pro"/>
+        </w:rPr>
+      </w:pPr>
+    </w:p>
+    <w:p>
+      <w:pPr>
+        <w:rPr>
+          <w:rFonts w:ascii="Avenir Next LT Pro" w:hAnsi="Avenir Next LT Pro"/>
+        </w:rPr>
+      </w:pPr>
+    </w:p>
+    <w:p>
+      <w:pPr>
+        <w:rPr>
+          <w:rFonts w:ascii="Avenir Next LT Pro" w:hAnsi="Avenir Next LT Pro"/>
+        </w:rPr>
+      </w:pPr>
+    </w:p>
+    <w:p>
+      <w:pPr>
+        <w:rPr>
+          <w:rFonts w:ascii="Avenir Next LT Pro" w:hAnsi="Avenir Next LT Pro"/>
+        </w:rPr>
+      </w:pPr>
+    </w:p>
+    <w:p>
+      <w:pPr>
+        <w:rPr>
+          <w:rFonts w:ascii="Avenir Next LT Pro" w:hAnsi="Avenir Next LT Pro"/>
+        </w:rPr>
+      </w:pPr>
+    </w:p>
+    <w:p>
+      <w:pPr>
+        <w:rPr>
+          <w:rFonts w:ascii="Avenir Next LT Pro" w:hAnsi="Avenir Next LT Pro"/>
+        </w:rPr>
+      </w:pPr>
+    </w:p>
+    <w:p>
+      <w:pPr>
+        <w:rPr>
+          <w:rFonts w:ascii="Avenir Next LT Pro" w:hAnsi="Avenir Next LT Pro"/>
+        </w:rPr>
+      </w:pPr>
+    </w:p>
+    <w:p>
+      <w:pPr>
+        <w:rPr>
+          <w:rFonts w:ascii="Avenir Next LT Pro" w:hAnsi="Avenir Next LT Pro"/>
+        </w:rPr>
+      </w:pPr>
+    </w:p>
+    <w:p>
+      <w:pPr>
+        <w:jc w:val="center"/>
+        <w:rPr>
+          <w:rFonts w:ascii="Avenir Next LT Pro" w:hAnsi="Avenir Next LT Pro"/>
+        </w:rPr>
+      </w:pPr>
+      <w:r>
+        <w:rPr>
+          <w:rFonts w:ascii="Avenir Next LT Pro" w:hAnsi="Avenir Next LT Pro"/>
+        </w:rPr>
+        <w:t>Arthur Aquilano</w:t>
+      </w:r>
+    </w:p>
+    <w:p>
+      <w:pPr>
+        <w:rPr>
+          <w:rFonts w:ascii="Avenir Next LT Pro" w:hAnsi="Avenir Next LT Pro"/>
+        </w:rPr>
+      </w:pPr>
+    </w:p>
+    <w:p>
+      <w:pPr>
+        <w:rPr>
+          <w:rFonts w:ascii="Avenir Next LT Pro" w:hAnsi="Avenir Next LT Pro"/>
+        </w:rPr>
+      </w:pPr>
+      <w:r>
+        <w:rPr>
+          <w:rFonts w:ascii="Avenir Next LT Pro" w:hAnsi="Avenir Next LT Pro"/>
+        </w:rPr>
+        <w:lastRenderedPageBreak/>
+        <w:t>Table of Contents:</w:t>
+      </w:r>
+    </w:p>
+    <w:sdt>
+      <w:sdtPr>
+        <w:id w:val="-1713260215"/>
+        <w:docPartObj>
+          <w:docPartGallery w:val="Table of Contents"/>
+          <w:docPartUnique/>
+        </w:docPartObj>
+      </w:sdtPr>
+      <w:sdtEndPr>
+        <w:rPr>
+          <w:rFonts w:asciiTheme="minorHAnsi" w:eastAsiaTheme="minorEastAsia" w:hAnsiTheme="minorHAnsi" w:cstheme="minorBidi"/>
+          <w:b/>
+          <w:bCs/>
+          <w:color w:val="auto"/>
+          <w:kern w:val="2"/>
+          <w:sz w:val="24"/>
+          <w:szCs w:val="24"/>
+          <w:lang w:val="en-US"/>
+          <w14:ligatures w14:val="standardContextual"/>
+        </w:rPr>
+      </w:sdtEndPr>
+      <w:sdtContent>
+        <w:p>
+          <w:pPr>
+            <w:pStyle w:val="En-ttedetabledesmatires"/>
+          </w:pPr>
+          <w:r>
+            <w:t>Table des matières</w:t>
+          </w:r>
+        </w:p>
+        <w:p>
+          <w:pPr>
+            <w:pStyle w:val="TM1"/>
+            <w:tabs>
+              <w:tab w:val="right" w:leader="dot" w:pos="9062"/>
+            </w:tabs>
+            <w:rPr>
+              <w:noProof/>
+            </w:rPr>
+          </w:pPr>
+          <w:r>
+            <w:fldChar w:fldCharType="begin"/>
+          </w:r>
+          <w:r>
+            <w:instrText xml:space="preserve"> TOC \o "1-3" \h \z \u </w:instrText>
+          </w:r>
+          <w:r>
+            <w:fldChar w:fldCharType="separate"/>
+          </w:r>
+          <w:hyperlink w:anchor="_Toc172142154" w:history="1">
+            <w:r>
+              <w:rPr>
+                <w:rStyle w:val="Lienhypertexte"/>
+                <w:noProof/>
+              </w:rPr>
+              <w:t>Introduction</w:t>
+            </w:r>
+            <w:r>
+              <w:rPr>
+                <w:noProof/>
+                <w:webHidden/>
+              </w:rPr>
+              <w:tab/>
+            </w:r>
+            <w:r>
+              <w:rPr>
+                <w:noProof/>
+                <w:webHidden/>
+              </w:rPr>
+              <w:fldChar w:fldCharType="begin"/>
+            </w:r>
+            <w:r>
+              <w:rPr>
+                <w:noProof/>
+                <w:webHidden/>
+              </w:rPr>
+              <w:instrText xml:space="preserve"> PAGEREF _Toc172142154 \h </w:instrText>
+            </w:r>
+            <w:r>
+              <w:rPr>
+                <w:noProof/>
+                <w:webHidden/>
+              </w:rPr>
+            </w:r>
+            <w:r>
+              <w:rPr>
+                <w:noProof/>
+                <w:webHidden/>
+              </w:rPr>
+              <w:fldChar w:fldCharType="separate"/>
+            </w:r>
+            <w:r>
+              <w:rPr>
+                <w:noProof/>
+                <w:webHidden/>
+              </w:rPr>
+              <w:t>3</w:t>
+            </w:r>
+            <w:r>
+              <w:rPr>
+                <w:noProof/>
+                <w:webHidden/>
+              </w:rPr>
+              <w:fldChar w:fldCharType="end"/>
+            </w:r>
+          </w:hyperlink>
+        </w:p>
+        <w:p>
+          <w:pPr>
+            <w:pStyle w:val="TM1"/>
+            <w:tabs>
+              <w:tab w:val="right" w:leader="dot" w:pos="9062"/>
+            </w:tabs>
+            <w:rPr>
+              <w:noProof/>
+            </w:rPr>
+          </w:pPr>
+          <w:hyperlink w:anchor="_Toc172142155" w:history="1">
+            <w:r>
+              <w:rPr>
+                <w:rStyle w:val="Lienhypertexte"/>
+                <w:noProof/>
+              </w:rPr>
+              <w:t>General Description</w:t>
+            </w:r>
+            <w:r>
+              <w:rPr>
+                <w:noProof/>
+                <w:webHidden/>
+              </w:rPr>
+              <w:tab/>
+            </w:r>
+            <w:r>
+              <w:rPr>
+                <w:noProof/>
+                <w:webHidden/>
+              </w:rPr>
+              <w:fldChar w:fldCharType="begin"/>
+            </w:r>
+            <w:r>
+              <w:rPr>
+                <w:noProof/>
+                <w:webHidden/>
+              </w:rPr>
+              <w:instrText xml:space="preserve"> PAGEREF _Toc172142155 \h </w:instrText>
+            </w:r>
+            <w:r>
+              <w:rPr>
+                <w:noProof/>
+                <w:webHidden/>
+              </w:rPr>
+            </w:r>
+            <w:r>
+              <w:rPr>
+                <w:noProof/>
+                <w:webHidden/>
+              </w:rPr>
+              <w:fldChar w:fldCharType="separate"/>
+            </w:r>
+            <w:r>
+              <w:rPr>
+                <w:noProof/>
+                <w:webHidden/>
+              </w:rPr>
+              <w:t>4</w:t>
+            </w:r>
+            <w:r>
+              <w:rPr>
+                <w:noProof/>
+                <w:webHidden/>
+              </w:rPr>
+              <w:fldChar w:fldCharType="end"/>
+            </w:r>
+          </w:hyperlink>
+        </w:p>
+        <w:p>
+          <w:pPr>
+            <w:pStyle w:val="TM1"/>
+            <w:tabs>
+              <w:tab w:val="right" w:leader="dot" w:pos="9062"/>
+            </w:tabs>
+            <w:rPr>
+              <w:noProof/>
+            </w:rPr>
+          </w:pPr>
+          <w:hyperlink w:anchor="_Toc172142156" w:history="1">
+            <w:r>
+              <w:rPr>
+                <w:rStyle w:val="Lienhypertexte"/>
+                <w:noProof/>
+              </w:rPr>
+              <w:t>Functional Requirements</w:t>
+            </w:r>
+            <w:r>
+              <w:rPr>
+                <w:noProof/>
+                <w:webHidden/>
+              </w:rPr>
+              <w:tab/>
+            </w:r>
+            <w:r>
+              <w:rPr>
+                <w:noProof/>
+                <w:webHidden/>
+              </w:rPr>
+              <w:fldChar w:fldCharType="begin"/>
+            </w:r>
+            <w:r>
+              <w:rPr>
+                <w:noProof/>
+                <w:webHidden/>
+              </w:rPr>
+              <w:instrText xml:space="preserve"> PAGEREF _Toc172142156 \h </w:instrText>
+            </w:r>
+            <w:r>
+              <w:rPr>
+                <w:noProof/>
+                <w:webHidden/>
+              </w:rPr>
+            </w:r>
+            <w:r>
+              <w:rPr>
+                <w:noProof/>
+                <w:webHidden/>
+              </w:rPr>
+              <w:fldChar w:fldCharType="separate"/>
+            </w:r>
+            <w:r>
+              <w:rPr>
+                <w:noProof/>
+                <w:webHidden/>
+              </w:rPr>
+              <w:t>5</w:t>
+            </w:r>
+            <w:r>
+              <w:rPr>
+                <w:noProof/>
+                <w:webHidden/>
+              </w:rPr>
+              <w:fldChar w:fldCharType="end"/>
+            </w:r>
+          </w:hyperlink>
+        </w:p>
+        <w:p>
+          <w:pPr>
+            <w:pStyle w:val="TM1"/>
+            <w:tabs>
+              <w:tab w:val="right" w:leader="dot" w:pos="9062"/>
+            </w:tabs>
+            <w:rPr>
+              <w:noProof/>
+            </w:rPr>
+          </w:pPr>
+          <w:hyperlink w:anchor="_Toc172142157" w:history="1">
+            <w:r>
+              <w:rPr>
+                <w:rStyle w:val="Lienhypertexte"/>
+                <w:noProof/>
+              </w:rPr>
+              <w:t>External Interfaces</w:t>
+            </w:r>
+            <w:r>
+              <w:rPr>
+                <w:noProof/>
+                <w:webHidden/>
+              </w:rPr>
+              <w:tab/>
+            </w:r>
+            <w:r>
+              <w:rPr>
+                <w:noProof/>
+                <w:webHidden/>
+              </w:rPr>
+              <w:fldChar w:fldCharType="begin"/>
+            </w:r>
+            <w:r>
+              <w:rPr>
+                <w:noProof/>
+                <w:webHidden/>
+              </w:rPr>
+              <w:instrText xml:space="preserve"> PAGEREF _Toc172142157 \h </w:instrText>
+            </w:r>
+            <w:r>
+              <w:rPr>
+                <w:noProof/>
+                <w:webHidden/>
+              </w:rPr>
+            </w:r>
+            <w:r>
+              <w:rPr>
+                <w:noProof/>
+                <w:webHidden/>
+              </w:rPr>
+              <w:fldChar w:fldCharType="separate"/>
+            </w:r>
+            <w:r>
+              <w:rPr>
+                <w:noProof/>
+                <w:webHidden/>
+              </w:rPr>
+              <w:t>6</w:t>
+            </w:r>
+            <w:r>
+              <w:rPr>
+                <w:noProof/>
+                <w:webHidden/>
+              </w:rPr>
+              <w:fldChar w:fldCharType="end"/>
+            </w:r>
+          </w:hyperlink>
+        </w:p>
+        <w:p>
+          <w:pPr>
+            <w:pStyle w:val="TM1"/>
+            <w:tabs>
+              <w:tab w:val="right" w:leader="dot" w:pos="9062"/>
+            </w:tabs>
+            <w:rPr>
+              <w:noProof/>
+            </w:rPr>
+          </w:pPr>
+          <w:hyperlink w:anchor="_Toc172142158" w:history="1">
+            <w:r>
+              <w:rPr>
+                <w:rStyle w:val="Lienhypertexte"/>
+                <w:noProof/>
+              </w:rPr>
+              <w:t>Performances needed</w:t>
+            </w:r>
+            <w:r>
+              <w:rPr>
+                <w:noProof/>
+                <w:webHidden/>
+              </w:rPr>
+              <w:tab/>
+            </w:r>
+            <w:r>
+              <w:rPr>
+                <w:noProof/>
+                <w:webHidden/>
+              </w:rPr>
+              <w:fldChar w:fldCharType="begin"/>
+            </w:r>
+            <w:r>
+              <w:rPr>
+                <w:noProof/>
+                <w:webHidden/>
+              </w:rPr>
+              <w:instrText xml:space="preserve"> PAGEREF _Toc172142158 \h </w:instrText>
+            </w:r>
+            <w:r>
+              <w:rPr>
+                <w:noProof/>
+                <w:webHidden/>
+              </w:rPr>
+            </w:r>
+            <w:r>
+              <w:rPr>
+                <w:noProof/>
+                <w:webHidden/>
+              </w:rPr>
+              <w:fldChar w:fldCharType="separate"/>
+            </w:r>
+            <w:r>
+              <w:rPr>
+                <w:noProof/>
+                <w:webHidden/>
+              </w:rPr>
+              <w:t>7</w:t>
+            </w:r>
+            <w:r>
+              <w:rPr>
+                <w:noProof/>
+                <w:webHidden/>
+              </w:rPr>
+              <w:fldChar w:fldCharType="end"/>
+            </w:r>
+          </w:hyperlink>
+        </w:p>
+        <w:p>
+          <w:pPr>
+            <w:pStyle w:val="TM1"/>
+            <w:tabs>
+              <w:tab w:val="right" w:leader="dot" w:pos="9062"/>
+            </w:tabs>
+            <w:rPr>
+              <w:noProof/>
+            </w:rPr>
+          </w:pPr>
+          <w:hyperlink w:anchor="_Toc172142159" w:history="1">
+            <w:r>
+              <w:rPr>
+                <w:rStyle w:val="Lienhypertexte"/>
+                <w:noProof/>
+              </w:rPr>
+              <w:t>Development Constraints</w:t>
+            </w:r>
+            <w:r>
+              <w:rPr>
+                <w:noProof/>
+                <w:webHidden/>
+              </w:rPr>
+              <w:tab/>
+            </w:r>
+            <w:r>
+              <w:rPr>
+                <w:noProof/>
+                <w:webHidden/>
+              </w:rPr>
+              <w:fldChar w:fldCharType="begin"/>
+            </w:r>
+            <w:r>
+              <w:rPr>
+                <w:noProof/>
+                <w:webHidden/>
+              </w:rPr>
+              <w:instrText xml:space="preserve"> PAGEREF _Toc172142159 \h </w:instrText>
+            </w:r>
+            <w:r>
+              <w:rPr>
+                <w:noProof/>
+                <w:webHidden/>
+              </w:rPr>
+            </w:r>
+            <w:r>
+              <w:rPr>
+                <w:noProof/>
+                <w:webHidden/>
+              </w:rPr>
+              <w:fldChar w:fldCharType="separate"/>
+            </w:r>
+            <w:r>
+              <w:rPr>
+                <w:noProof/>
+                <w:webHidden/>
+              </w:rPr>
+              <w:t>8</w:t>
+            </w:r>
+            <w:r>
+              <w:rPr>
+                <w:noProof/>
+                <w:webHidden/>
+              </w:rPr>
+              <w:fldChar w:fldCharType="end"/>
+            </w:r>
+          </w:hyperlink>
+        </w:p>
+        <w:p>
+          <w:pPr>
+            <w:pStyle w:val="TM1"/>
+            <w:tabs>
+              <w:tab w:val="right" w:leader="dot" w:pos="9062"/>
+            </w:tabs>
+            <w:rPr>
+              <w:noProof/>
+            </w:rPr>
+          </w:pPr>
+          <w:hyperlink w:anchor="_Toc172142160" w:history="1">
+            <w:r>
+              <w:rPr>
+                <w:rStyle w:val="Lienhypertexte"/>
+                <w:noProof/>
+              </w:rPr>
+              <w:t>Annexes</w:t>
+            </w:r>
+            <w:r>
+              <w:rPr>
+                <w:noProof/>
+                <w:webHidden/>
+              </w:rPr>
+              <w:tab/>
+            </w:r>
+            <w:r>
+              <w:rPr>
+                <w:noProof/>
+                <w:webHidden/>
+              </w:rPr>
+              <w:fldChar w:fldCharType="begin"/>
+            </w:r>
+            <w:r>
+              <w:rPr>
+                <w:noProof/>
+                <w:webHidden/>
+              </w:rPr>
+              <w:instrText xml:space="preserve"> PAGEREF _Toc172142160 \h </w:instrText>
+            </w:r>
+            <w:r>
+              <w:rPr>
+                <w:noProof/>
+                <w:webHidden/>
+              </w:rPr>
+            </w:r>
+            <w:r>
+              <w:rPr>
+                <w:noProof/>
+                <w:webHidden/>
+              </w:rPr>
+              <w:fldChar w:fldCharType="separate"/>
+            </w:r>
+            <w:r>
+              <w:rPr>
+                <w:noProof/>
+                <w:webHidden/>
+              </w:rPr>
+              <w:t>9</w:t>
+            </w:r>
+            <w:r>
+              <w:rPr>
+                <w:noProof/>
+                <w:webHidden/>
+              </w:rPr>
+              <w:fldChar w:fldCharType="end"/>
+            </w:r>
+          </w:hyperlink>
+        </w:p>
+        <w:p>
+          <w:r>
+            <w:rPr>
+              <w:b/>
+              <w:bCs/>
+            </w:rPr>
+            <w:fldChar w:fldCharType="end"/>
+          </w:r>
+        </w:p>
+      </w:sdtContent>
+    </w:sdt>
+    <w:p>
+      <w:pPr>
+        <w:rPr>
+          <w:rFonts w:ascii="Avenir Next LT Pro" w:hAnsi="Avenir Next LT Pro"/>
+        </w:rPr>
+      </w:pPr>
+    </w:p>
+    <w:p>
+      <w:pPr>
+        <w:rPr>
+          <w:rFonts w:ascii="Avenir Next LT Pro" w:hAnsi="Avenir Next LT Pro"/>
+        </w:rPr>
+      </w:pPr>
+      <w:r>
+        <w:rPr>
+          <w:rFonts w:ascii="Avenir Next LT Pro" w:hAnsi="Avenir Next LT Pro"/>
+        </w:rPr>
+        <w:br w:type="page"/>
+      </w:r>
+    </w:p>
+    <w:p>
+      <w:pPr>
+        <w:pStyle w:val="Titre1"/>
+      </w:pPr>
+      <w:bookmarkStart w:id="0" w:name="_Toc172142154"/>
+      <w:r>
+        <w:lastRenderedPageBreak/>
+        <w:t>Introduction</w:t>
+      </w:r>
+      <w:bookmarkEnd w:id="0"/>
+    </w:p>
+    <w:p>
+      <w:pPr>
+        <w:rPr>
+          <w:i/>
+          <w:iCs/>
+        </w:rPr>
+      </w:pPr>
+      <w:r>
+        <w:rPr>
+          <w:i/>
+          <w:iCs/>
+        </w:rPr>
+        <w:t>General Goals of the project</w:t>
+      </w:r>
+    </w:p>
+    <w:p>
+      <w:pPr>
+        <w:rPr>
+          <w:i/>
+          <w:iCs/>
+        </w:rPr>
+      </w:pPr>
+      <w:r>
+        <w:rPr>
+          <w:i/>
+          <w:iCs/>
+        </w:rPr>
+        <w:t xml:space="preserve">Technical Definitions and </w:t>
+      </w:r>
+      <w:r>
+        <w:rPr>
+          <w:i/>
+          <w:iCs/>
+        </w:rPr>
+        <w:t>Abbreviations</w:t>
+      </w:r>
+    </w:p>
+    <w:p/>
+    <w:p>
+      <w:pPr>
+        <w:pStyle w:val="Titre2"/>
+      </w:pPr>
+      <w:r>
+        <w:t>Goals of the project</w:t>
+      </w:r>
+      <w:r>
+        <w:br w:type="page"/>
+      </w:r>
+    </w:p>
+    <w:p>
+      <w:pPr>
+        <w:pStyle w:val="Titre1"/>
+      </w:pPr>
+      <w:bookmarkStart w:id="1" w:name="_Toc172142155"/>
+      <w:r>
+        <w:lastRenderedPageBreak/>
+        <w:t>General Description</w:t>
+      </w:r>
+      <w:bookmarkEnd w:id="1"/>
+    </w:p>
+    <w:p>
+      <w:pPr>
+        <w:rPr>
+          <w:i/>
+          <w:iCs/>
+        </w:rPr>
+      </w:pPr>
+      <w:r>
+        <w:rPr>
+          <w:i/>
+          <w:iCs/>
+        </w:rPr>
+        <w:t>Environment, context</w:t>
+      </w:r>
+    </w:p>
+    <w:p>
+      <w:pPr>
+        <w:rPr>
+          <w:i/>
+          <w:iCs/>
+        </w:rPr>
+      </w:pPr>
+      <w:r>
+        <w:rPr>
+          <w:i/>
+          <w:iCs/>
+        </w:rPr>
+        <w:t>User Characteristics</w:t>
+      </w:r>
+    </w:p>
+    <w:p>
+      <w:pPr>
+        <w:rPr>
+          <w:i/>
+          <w:iCs/>
+        </w:rPr>
+      </w:pPr>
+      <w:r>
+        <w:rPr>
+          <w:i/>
+          <w:iCs/>
+        </w:rPr>
+        <w:t>Constraints</w:t>
+      </w:r>
+    </w:p>
+    <w:p/>
+    <w:p>
+      <w:r>
+        <w:br w:type="page"/>
+      </w:r>
+    </w:p>
+    <w:p>
+      <w:pPr>
+        <w:pStyle w:val="Titre1"/>
+      </w:pPr>
+      <w:bookmarkStart w:id="2" w:name="_Toc172142156"/>
+      <w:r>
+        <w:lastRenderedPageBreak/>
+        <w:t>Functional Requirements</w:t>
+      </w:r>
+      <w:bookmarkEnd w:id="2"/>
+    </w:p>
+    <w:p>
+      <w:pPr>
+        <w:rPr>
+          <w:i/>
+          <w:iCs/>
+        </w:rPr>
+      </w:pPr>
+      <w:r>
+        <w:rPr>
+          <w:i/>
+          <w:iCs/>
+        </w:rPr>
+        <w:t>Use case (Desc, Actors, Origin and Inputs, Treatments, Outputs)</w:t>
+      </w:r>
+    </w:p>
+    <w:p/>
+    <w:p>
+      <w:r>
+        <w:br w:type="page"/>
+      </w:r>
+    </w:p>
+    <w:p>
+      <w:pPr>
+        <w:pStyle w:val="Titre1"/>
+      </w:pPr>
+      <w:bookmarkStart w:id="3" w:name="_Toc172142157"/>
+      <w:r>
+        <w:lastRenderedPageBreak/>
+        <w:t>External Interfaces</w:t>
+      </w:r>
+      <w:bookmarkEnd w:id="3"/>
+      <w:r>
+        <w:t xml:space="preserve"> </w:t>
+      </w:r>
+    </w:p>
+    <w:p>
+      <w:pPr>
+        <w:rPr>
+          <w:i/>
+          <w:iCs/>
+        </w:rPr>
+      </w:pPr>
+      <w:r>
+        <w:rPr>
+          <w:i/>
+          <w:iCs/>
+        </w:rPr>
+        <w:t>Material/ Software</w:t>
+      </w:r>
+    </w:p>
+    <w:p>
+      <w:pPr>
+        <w:rPr>
+          <w:i/>
+          <w:iCs/>
+        </w:rPr>
+      </w:pPr>
+      <w:r>
+        <w:rPr>
+          <w:i/>
+          <w:iCs/>
+        </w:rPr>
+        <w:t>Software/ User</w:t>
+      </w:r>
+    </w:p>
+    <w:p>
+      <w:r>
+        <w:br w:type="page"/>
+      </w:r>
+    </w:p>
+    <w:p>
+      <w:pPr>
+        <w:pStyle w:val="Titre1"/>
+      </w:pPr>
+      <w:bookmarkStart w:id="4" w:name="_Toc172142158"/>
+      <w:r>
+        <w:lastRenderedPageBreak/>
+        <w:t>Performances needed</w:t>
+      </w:r>
+      <w:bookmarkEnd w:id="4"/>
+    </w:p>
+    <w:p>
+      <w:pPr>
+        <w:rPr>
+          <w:i/>
+          <w:iCs/>
+        </w:rPr>
+      </w:pPr>
+      <w:r>
+        <w:rPr>
+          <w:i/>
+          <w:iCs/>
+        </w:rPr>
+        <w:t>Response time</w:t>
+      </w:r>
+    </w:p>
+    <w:p>
+      <w:pPr>
+        <w:rPr>
+          <w:i/>
+          <w:iCs/>
+        </w:rPr>
+      </w:pPr>
+      <w:r>
+        <w:rPr>
+          <w:i/>
+          <w:iCs/>
+        </w:rPr>
+        <w:t>Simultaneous connections</w:t>
+      </w:r>
+    </w:p>
+    <w:p/>
+    <w:p>
+      <w:r>
+        <w:br w:type="page"/>
+      </w:r>
+    </w:p>
+    <w:p>
+      <w:pPr>
+        <w:pStyle w:val="Titre1"/>
+      </w:pPr>
+      <w:bookmarkStart w:id="5" w:name="_Toc172142159"/>
+      <w:r>
+        <w:lastRenderedPageBreak/>
+        <w:t>Development Constraints</w:t>
+      </w:r>
+      <w:bookmarkEnd w:id="5"/>
+    </w:p>
+    <w:p>
+      <w:pPr>
+        <w:rPr>
+          <w:i/>
+          <w:iCs/>
+        </w:rPr>
+      </w:pPr>
+      <w:r>
+        <w:rPr>
+          <w:i/>
+          <w:iCs/>
+        </w:rPr>
+        <w:t>Security</w:t>
+      </w:r>
+    </w:p>
+    <w:p>
+      <w:pPr>
+        <w:rPr>
+          <w:i/>
+          <w:iCs/>
+        </w:rPr>
+      </w:pPr>
+      <w:r>
+        <w:rPr>
+          <w:i/>
+          <w:iCs/>
+        </w:rPr>
+        <w:t>Attitude of the system in unexpected situations</w:t>
+      </w:r>
+    </w:p>
+    <w:p/>
+    <w:p>
+      <w:r>
+        <w:br w:type="page"/>
+      </w:r>
+    </w:p>
+    <w:p>
+      <w:pPr>
+        <w:pStyle w:val="Titre1"/>
+      </w:pPr>
+      <w:bookmarkStart w:id="6" w:name="_Toc172142160"/>
+      <w:r>
+        <w:lastRenderedPageBreak/>
+        <w:t>Annexes</w:t>
+      </w:r>
+      <w:bookmarkEnd w:id="6"/>
+    </w:p>
+    <w:p/>
     <w:sectPr>
       <w:pgSz w:w="11906" w:h="16838"/>
       <w:pgMar w:top="1417" w:right="1417" w:bottom="1417" w:left="1417" w:header="708" w:footer="708" w:gutter="0"/>
@@ -44,6 +1115,103 @@
     </w:sectPr>
   </w:body>
 </w:document>
+</file>
+
+<file path=word/numbering.xml><?xml version="1.0" encoding="utf-8"?>
+<w:numbering xmlns:wpc="http://schemas.microsoft.com/office/word/2010/wordprocessingCanvas" xmlns:cx="http://schemas.microsoft.com/office/drawing/2014/chartex" xmlns:cx1="http://schemas.microsoft.com/office/drawing/2015/9/8/chartex" xmlns:cx2="http://schemas.microsoft.com/office/drawing/2015/10/21/chartex" xmlns:cx3="http://schemas.microsoft.com/office/drawing/2016/5/9/chartex" xmlns:cx4="http://schemas.microsoft.com/office/drawing/2016/5/10/chartex" xmlns:cx5="http://schemas.microsoft.com/office/drawing/2016/5/11/chartex" xmlns:cx6="http://schemas.microsoft.com/office/drawing/2016/5/12/chartex" xmlns:cx7="http://schemas.microsoft.com/office/drawing/2016/5/13/chartex" xmlns:cx8="http://schemas.microsoft.com/office/drawing/2016/5/14/chartex" xmlns:mc="http://schemas.openxmlformats.org/markup-compatibility/2006" xmlns:aink="http://schemas.microsoft.com/office/drawing/2016/ink" xmlns:am3d="http://schemas.microsoft.com/office/drawing/2017/model3d" xmlns:o="urn:schemas-microsoft-com:office:office" xmlns:oel="http://schemas.microsoft.com/office/2019/extlst" xmlns:r="http://schemas.openxmlformats.org/officeDocument/2006/relationships" xmlns:m="http://schemas.openxmlformats.org/officeDocument/2006/math" xmlns:v="urn:schemas-microsoft-com:vml" xmlns:wp14="http://schemas.microsoft.com/office/word/2010/wordprocessingDrawing" xmlns:wp="http://schemas.openxmlformats.org/drawingml/2006/wordprocessingDrawing" xmlns:w10="urn:schemas-microsoft-com:office:word" xmlns:w="http://schemas.openxmlformats.org/wordprocessingml/2006/main" xmlns:w14="http://schemas.microsoft.com/office/word/2010/wordml" xmlns:w15="http://schemas.microsoft.com/office/word/2012/wordml" xmlns:w16cex="http://schemas.microsoft.com/office/word/2018/wordml/cex" xmlns:w16cid="http://schemas.microsoft.com/office/word/2016/wordml/cid" xmlns:w16="http://schemas.microsoft.com/office/word/2018/wordml" xmlns:w16du="http://schemas.microsoft.com/office/word/2023/wordml/word16du" xmlns:w16sdtdh="http://schemas.microsoft.com/office/word/2020/wordml/sdtdatahash" xmlns:w16se="http://schemas.microsoft.com/office/word/2015/wordml/symex" xmlns:wpg="http://schemas.microsoft.com/office/word/2010/wordprocessingGroup" xmlns:wpi="http://schemas.microsoft.com/office/word/2010/wordprocessingInk" xmlns:wne="http://schemas.microsoft.com/office/word/2006/wordml" xmlns:wps="http://schemas.microsoft.com/office/word/2010/wordprocessingShape" mc:Ignorable="w14 w15 w16se w16cid w16 w16cex w16sdtdh w16du wp14">
+  <w:abstractNum w:abstractNumId="0" w15:restartNumberingAfterBreak="0">
+    <w:nsid w:val="5BA1775E"/>
+    <w:multiLevelType w:val="hybridMultilevel"/>
+    <w:tmpl w:val="4836C412"/>
+    <w:lvl w:ilvl="0" w:tplc="965CF11C">
+      <w:start w:val="1"/>
+      <w:numFmt w:val="upperRoman"/>
+      <w:lvlText w:val="%1)"/>
+      <w:lvlJc w:val="left"/>
+      <w:pPr>
+        <w:ind w:left="1080" w:hanging="720"/>
+      </w:pPr>
+      <w:rPr>
+        <w:rFonts w:hint="default"/>
+      </w:rPr>
+    </w:lvl>
+    <w:lvl w:ilvl="1" w:tplc="040C0019" w:tentative="1">
+      <w:start w:val="1"/>
+      <w:numFmt w:val="lowerLetter"/>
+      <w:lvlText w:val="%2."/>
+      <w:lvlJc w:val="left"/>
+      <w:pPr>
+        <w:ind w:left="1440" w:hanging="360"/>
+      </w:pPr>
+    </w:lvl>
+    <w:lvl w:ilvl="2" w:tplc="040C001B" w:tentative="1">
+      <w:start w:val="1"/>
+      <w:numFmt w:val="lowerRoman"/>
+      <w:lvlText w:val="%3."/>
+      <w:lvlJc w:val="right"/>
+      <w:pPr>
+        <w:ind w:left="2160" w:hanging="180"/>
+      </w:pPr>
+    </w:lvl>
+    <w:lvl w:ilvl="3" w:tplc="040C000F" w:tentative="1">
+      <w:start w:val="1"/>
+      <w:numFmt w:val="decimal"/>
+      <w:lvlText w:val="%4."/>
+      <w:lvlJc w:val="left"/>
+      <w:pPr>
+        <w:ind w:left="2880" w:hanging="360"/>
+      </w:pPr>
+    </w:lvl>
+    <w:lvl w:ilvl="4" w:tplc="040C0019" w:tentative="1">
+      <w:start w:val="1"/>
+      <w:numFmt w:val="lowerLetter"/>
+      <w:lvlText w:val="%5."/>
+      <w:lvlJc w:val="left"/>
+      <w:pPr>
+        <w:ind w:left="3600" w:hanging="360"/>
+      </w:pPr>
+    </w:lvl>
+    <w:lvl w:ilvl="5" w:tplc="040C001B" w:tentative="1">
+      <w:start w:val="1"/>
+      <w:numFmt w:val="lowerRoman"/>
+      <w:lvlText w:val="%6."/>
+      <w:lvlJc w:val="right"/>
+      <w:pPr>
+        <w:ind w:left="4320" w:hanging="180"/>
+      </w:pPr>
+    </w:lvl>
+    <w:lvl w:ilvl="6" w:tplc="040C000F" w:tentative="1">
+      <w:start w:val="1"/>
+      <w:numFmt w:val="decimal"/>
+      <w:lvlText w:val="%7."/>
+      <w:lvlJc w:val="left"/>
+      <w:pPr>
+        <w:ind w:left="5040" w:hanging="360"/>
+      </w:pPr>
+    </w:lvl>
+    <w:lvl w:ilvl="7" w:tplc="040C0019" w:tentative="1">
+      <w:start w:val="1"/>
+      <w:numFmt w:val="lowerLetter"/>
+      <w:lvlText w:val="%8."/>
+      <w:lvlJc w:val="left"/>
+      <w:pPr>
+        <w:ind w:left="5760" w:hanging="360"/>
+      </w:pPr>
+    </w:lvl>
+    <w:lvl w:ilvl="8" w:tplc="040C001B" w:tentative="1">
+      <w:start w:val="1"/>
+      <w:numFmt w:val="lowerRoman"/>
+      <w:lvlText w:val="%9."/>
+      <w:lvlJc w:val="right"/>
+      <w:pPr>
+        <w:ind w:left="6480" w:hanging="180"/>
+      </w:pPr>
+    </w:lvl>
+  </w:abstractNum>
+  <w:num w:numId="1" w16cid:durableId="1835606072">
+    <w:abstractNumId w:val="0"/>
+  </w:num>
+</w:numbering>
 </file>
 
 <file path=word/styles.xml><?xml version="1.0" encoding="utf-8"?>
@@ -455,9 +1623,10 @@
     <w:basedOn w:val="Normal"/>
     <w:next w:val="Normal"/>
     <w:link w:val="Titre1Car"/>
+    <w:autoRedefine/>
     <w:uiPriority w:val="9"/>
     <w:qFormat/>
-    <w:rsid w:val="002C46D4"/>
+    <w:rsid w:val="00F223EA"/>
     <w:pPr>
       <w:keepNext/>
       <w:keepLines/>
@@ -465,8 +1634,8 @@
       <w:outlineLvl w:val="0"/>
     </w:pPr>
     <w:rPr>
-      <w:rFonts w:asciiTheme="majorHAnsi" w:eastAsiaTheme="majorEastAsia" w:hAnsiTheme="majorHAnsi" w:cstheme="majorBidi"/>
-      <w:color w:val="0F4761" w:themeColor="accent1" w:themeShade="BF"/>
+      <w:rFonts w:ascii="Avenir Next LT Pro" w:eastAsiaTheme="majorEastAsia" w:hAnsi="Avenir Next LT Pro" w:cstheme="majorBidi"/>
+      <w:color w:val="000000" w:themeColor="text1"/>
       <w:sz w:val="40"/>
       <w:szCs w:val="40"/>
     </w:rPr>
@@ -476,11 +1645,11 @@
     <w:basedOn w:val="Normal"/>
     <w:next w:val="Normal"/>
     <w:link w:val="Titre2Car"/>
+    <w:autoRedefine/>
     <w:uiPriority w:val="9"/>
-    <w:semiHidden/>
     <w:unhideWhenUsed/>
     <w:qFormat/>
-    <w:rsid w:val="002C46D4"/>
+    <w:rsid w:val="00403AA8"/>
     <w:pPr>
       <w:keepNext/>
       <w:keepLines/>
@@ -488,8 +1657,8 @@
       <w:outlineLvl w:val="1"/>
     </w:pPr>
     <w:rPr>
-      <w:rFonts w:asciiTheme="majorHAnsi" w:eastAsiaTheme="majorEastAsia" w:hAnsiTheme="majorHAnsi" w:cstheme="majorBidi"/>
-      <w:color w:val="0F4761" w:themeColor="accent1" w:themeShade="BF"/>
+      <w:rFonts w:ascii="Avenir Next LT Pro" w:eastAsiaTheme="majorEastAsia" w:hAnsi="Avenir Next LT Pro" w:cstheme="majorBidi"/>
+      <w:color w:val="000000" w:themeColor="text1"/>
       <w:sz w:val="32"/>
       <w:szCs w:val="32"/>
     </w:rPr>
@@ -681,12 +1850,13 @@
     <w:basedOn w:val="Policepardfaut"/>
     <w:link w:val="Titre1"/>
     <w:uiPriority w:val="9"/>
-    <w:rsid w:val="002C46D4"/>
-    <w:rPr>
-      <w:rFonts w:asciiTheme="majorHAnsi" w:eastAsiaTheme="majorEastAsia" w:hAnsiTheme="majorHAnsi" w:cstheme="majorBidi"/>
-      <w:color w:val="0F4761" w:themeColor="accent1" w:themeShade="BF"/>
+    <w:rsid w:val="00F223EA"/>
+    <w:rPr>
+      <w:rFonts w:ascii="Avenir Next LT Pro" w:eastAsiaTheme="majorEastAsia" w:hAnsi="Avenir Next LT Pro" w:cstheme="majorBidi"/>
+      <w:color w:val="000000" w:themeColor="text1"/>
       <w:sz w:val="40"/>
       <w:szCs w:val="40"/>
+      <w:lang w:val="en-US"/>
     </w:rPr>
   </w:style>
   <w:style w:type="character" w:customStyle="1" w:styleId="Titre2Car">
@@ -694,13 +1864,13 @@
     <w:basedOn w:val="Policepardfaut"/>
     <w:link w:val="Titre2"/>
     <w:uiPriority w:val="9"/>
-    <w:semiHidden/>
-    <w:rsid w:val="002C46D4"/>
-    <w:rPr>
-      <w:rFonts w:asciiTheme="majorHAnsi" w:eastAsiaTheme="majorEastAsia" w:hAnsiTheme="majorHAnsi" w:cstheme="majorBidi"/>
-      <w:color w:val="0F4761" w:themeColor="accent1" w:themeShade="BF"/>
+    <w:rsid w:val="00403AA8"/>
+    <w:rPr>
+      <w:rFonts w:ascii="Avenir Next LT Pro" w:eastAsiaTheme="majorEastAsia" w:hAnsi="Avenir Next LT Pro" w:cstheme="majorBidi"/>
+      <w:color w:val="000000" w:themeColor="text1"/>
       <w:sz w:val="32"/>
       <w:szCs w:val="32"/>
+      <w:lang w:val="en-US"/>
     </w:rPr>
   </w:style>
   <w:style w:type="character" w:customStyle="1" w:styleId="Titre3Car">
@@ -964,6 +2134,51 @@
       <w:smallCaps/>
       <w:color w:val="0F4761" w:themeColor="accent1" w:themeShade="BF"/>
       <w:spacing w:val="5"/>
+    </w:rPr>
+  </w:style>
+  <w:style w:type="paragraph" w:styleId="En-ttedetabledesmatires">
+    <w:name w:val="TOC Heading"/>
+    <w:basedOn w:val="Titre1"/>
+    <w:next w:val="Normal"/>
+    <w:uiPriority w:val="39"/>
+    <w:unhideWhenUsed/>
+    <w:qFormat/>
+    <w:rsid w:val="00403AA8"/>
+    <w:pPr>
+      <w:spacing w:before="240" w:after="0" w:line="259" w:lineRule="auto"/>
+      <w:outlineLvl w:val="9"/>
+    </w:pPr>
+    <w:rPr>
+      <w:rFonts w:asciiTheme="majorHAnsi" w:hAnsiTheme="majorHAnsi"/>
+      <w:color w:val="0F4761" w:themeColor="accent1" w:themeShade="BF"/>
+      <w:kern w:val="0"/>
+      <w:sz w:val="32"/>
+      <w:szCs w:val="32"/>
+      <w:lang w:val="fr-FR"/>
+      <w14:ligatures w14:val="none"/>
+    </w:rPr>
+  </w:style>
+  <w:style w:type="paragraph" w:styleId="TM1">
+    <w:name w:val="toc 1"/>
+    <w:basedOn w:val="Normal"/>
+    <w:next w:val="Normal"/>
+    <w:autoRedefine/>
+    <w:uiPriority w:val="39"/>
+    <w:unhideWhenUsed/>
+    <w:rsid w:val="00403AA8"/>
+    <w:pPr>
+      <w:spacing w:after="100"/>
+    </w:pPr>
+  </w:style>
+  <w:style w:type="character" w:styleId="Lienhypertexte">
+    <w:name w:val="Hyperlink"/>
+    <w:basedOn w:val="Policepardfaut"/>
+    <w:uiPriority w:val="99"/>
+    <w:unhideWhenUsed/>
+    <w:rsid w:val="00403AA8"/>
+    <w:rPr>
+      <w:color w:val="467886" w:themeColor="hyperlink"/>
+      <w:u w:val="single"/>
     </w:rPr>
   </w:style>
 </w:styles>
@@ -1262,4 +2477,16 @@
     </a:ext>
   </a:extLst>
 </a:theme>
+</file>
+
+<file path=customXml/item1.xml><?xml version="1.0" encoding="utf-8"?>
+<b:Sources xmlns:b="http://schemas.openxmlformats.org/officeDocument/2006/bibliography" xmlns="http://schemas.openxmlformats.org/officeDocument/2006/bibliography" SelectedStyle="\APASixthEditionOfficeOnline.xsl" StyleName="APA" Version="6"/>
+</file>
+
+<file path=customXml/itemProps1.xml><?xml version="1.0" encoding="utf-8"?>
+<ds:datastoreItem xmlns:ds="http://schemas.openxmlformats.org/officeDocument/2006/customXml" ds:itemID="{31B12598-754A-4D9D-AE34-DF694E94249D}">
+  <ds:schemaRefs>
+    <ds:schemaRef ds:uri="http://schemas.openxmlformats.org/officeDocument/2006/bibliography"/>
+  </ds:schemaRefs>
+</ds:datastoreItem>
 </file>
</xml_diff>

<commit_message>
@Ardenel - 03/07 - 50% Of Specification document completed
</commit_message>
<xml_diff>
--- a/Specifications.docx
+++ b/Specifications.docx
@@ -251,6 +251,20 @@
         <w:lastRenderedPageBreak/>
         <w:t>Table of Contents:</w:t>
       </w:r>
+    </w:p>
+    <w:p>
+      <w:pPr>
+        <w:rPr>
+          <w:rFonts w:ascii="Avenir Next LT Pro" w:hAnsi="Avenir Next LT Pro"/>
+        </w:rPr>
+      </w:pPr>
+    </w:p>
+    <w:p>
+      <w:pPr>
+        <w:rPr>
+          <w:rFonts w:ascii="Avenir Next LT Pro" w:hAnsi="Avenir Next LT Pro"/>
+        </w:rPr>
+      </w:pPr>
     </w:p>
     <w:sdt>
       <w:sdtPr>
@@ -284,13 +298,6 @@
               <w:lang w:val="en-US"/>
             </w:rPr>
           </w:pPr>
-          <w:r>
-            <w:rPr>
-              <w:rFonts w:ascii="Avenir Next LT Pro" w:hAnsi="Avenir Next LT Pro"/>
-              <w:lang w:val="en-US"/>
-            </w:rPr>
-            <w:t>Table des matières</w:t>
-          </w:r>
         </w:p>
         <w:p>
           <w:pPr>
@@ -1376,10 +1383,8 @@
       <w:r>
         <w:rPr>
           <w:rFonts w:ascii="Avenir Next LT Pro" w:hAnsi="Avenir Next LT Pro"/>
-          <w:i/>
-          <w:iCs/>
-        </w:rPr>
-        <w:t>To fill</w:t>
+        </w:rPr>
+        <w:t xml:space="preserve">User persona: </w:t>
       </w:r>
     </w:p>
     <w:p>
@@ -1735,19 +1740,7 @@
         <w:rPr>
           <w:rFonts w:ascii="Avenir Next LT Pro" w:hAnsi="Avenir Next LT Pro"/>
         </w:rPr>
-        <w:t>: Juli</w:t>
-      </w:r>
-      <w:r>
-        <w:rPr>
-          <w:rFonts w:ascii="Avenir Next LT Pro" w:hAnsi="Avenir Next LT Pro"/>
-        </w:rPr>
-        <w:t>a</w:t>
-      </w:r>
-      <w:r>
-        <w:rPr>
-          <w:rFonts w:ascii="Avenir Next LT Pro" w:hAnsi="Avenir Next LT Pro"/>
-        </w:rPr>
-        <w:t xml:space="preserve"> Martin</w:t>
+        <w:t>: Julia Martin</w:t>
       </w:r>
     </w:p>
     <w:p>
@@ -1768,19 +1761,7 @@
         <w:rPr>
           <w:rFonts w:ascii="Avenir Next LT Pro" w:hAnsi="Avenir Next LT Pro"/>
         </w:rPr>
-        <w:t>: 2</w:t>
-      </w:r>
-      <w:r>
-        <w:rPr>
-          <w:rFonts w:ascii="Avenir Next LT Pro" w:hAnsi="Avenir Next LT Pro"/>
-        </w:rPr>
-        <w:t>2</w:t>
-      </w:r>
-      <w:r>
-        <w:rPr>
-          <w:rFonts w:ascii="Avenir Next LT Pro" w:hAnsi="Avenir Next LT Pro"/>
-        </w:rPr>
-        <w:t xml:space="preserve"> years old</w:t>
+        <w:t>: 22 years old</w:t>
       </w:r>
     </w:p>
     <w:p>
@@ -1801,13 +1782,7 @@
         <w:rPr>
           <w:rFonts w:ascii="Avenir Next LT Pro" w:hAnsi="Avenir Next LT Pro"/>
         </w:rPr>
-        <w:t xml:space="preserve">: </w:t>
-      </w:r>
-      <w:r>
-        <w:rPr>
-          <w:rFonts w:ascii="Avenir Next LT Pro" w:hAnsi="Avenir Next LT Pro"/>
-        </w:rPr>
-        <w:t xml:space="preserve">Currently doing a </w:t>
+        <w:t xml:space="preserve">: Currently doing a </w:t>
       </w:r>
       <w:proofErr w:type="gramStart"/>
       <w:r>
@@ -1843,13 +1818,7 @@
         <w:rPr>
           <w:rFonts w:ascii="Avenir Next LT Pro" w:hAnsi="Avenir Next LT Pro"/>
         </w:rPr>
-        <w:t xml:space="preserve">: </w:t>
-      </w:r>
-      <w:r>
-        <w:rPr>
-          <w:rFonts w:ascii="Avenir Next LT Pro" w:hAnsi="Avenir Next LT Pro"/>
-        </w:rPr>
-        <w:t>Two internships of 6 months</w:t>
+        <w:t>: Two internships of 6 months</w:t>
       </w:r>
     </w:p>
     <w:p>
@@ -2260,13 +2229,7 @@
         <w:rPr>
           <w:rFonts w:ascii="Avenir Next LT Pro" w:hAnsi="Avenir Next LT Pro"/>
         </w:rPr>
-        <w:t>She highlights her</w:t>
-      </w:r>
-      <w:r>
-        <w:rPr>
-          <w:rFonts w:ascii="Avenir Next LT Pro" w:hAnsi="Avenir Next LT Pro"/>
-        </w:rPr>
-        <w:t xml:space="preserve"> open-source contributions on her portfolio, making it easy for potential collaborators and employers to see her involvement in the community</w:t>
+        <w:t>She highlights her open-source contributions on her portfolio, making it easy for potential collaborators and employers to see her involvement in the community</w:t>
       </w:r>
     </w:p>
     <w:p>
@@ -2842,15 +2805,7 @@
           <w:b/>
           <w:bCs/>
         </w:rPr>
-        <w:t>Usage Scenario</w:t>
-      </w:r>
-      <w:r>
-        <w:rPr>
-          <w:rFonts w:ascii="Avenir Next LT Pro" w:hAnsi="Avenir Next LT Pro"/>
-          <w:b/>
-          <w:bCs/>
-        </w:rPr>
-        <w:t>s:</w:t>
+        <w:t>Usage Scenarios:</w:t>
       </w:r>
     </w:p>
     <w:p>
@@ -2906,13 +2861,7 @@
         <w:rPr>
           <w:rFonts w:ascii="Avenir Next LT Pro" w:hAnsi="Avenir Next LT Pro"/>
         </w:rPr>
-        <w:t>Before interviewing a candidate, Michael uses their portfolio to formulate specific questions about their projects and experiences</w:t>
-      </w:r>
-      <w:r>
-        <w:rPr>
-          <w:rFonts w:ascii="Avenir Next LT Pro" w:hAnsi="Avenir Next LT Pro"/>
-        </w:rPr>
-        <w:t>.</w:t>
+        <w:t>Before interviewing a candidate, Michael uses their portfolio to formulate specific questions about their projects and experiences.</w:t>
       </w:r>
     </w:p>
     <w:p>
@@ -2930,37 +2879,7 @@
         <w:rPr>
           <w:rFonts w:ascii="Avenir Next LT Pro" w:hAnsi="Avenir Next LT Pro"/>
         </w:rPr>
-        <w:t xml:space="preserve">Michael shares the candidate's portfolio </w:t>
-      </w:r>
-      <w:r>
-        <w:rPr>
-          <w:rFonts w:ascii="Avenir Next LT Pro" w:hAnsi="Avenir Next LT Pro"/>
-        </w:rPr>
-        <w:t>with other</w:t>
-      </w:r>
-      <w:r>
-        <w:rPr>
-          <w:rFonts w:ascii="Avenir Next LT Pro" w:hAnsi="Avenir Next LT Pro"/>
-        </w:rPr>
-        <w:t xml:space="preserve"> stakeholders involved in the recruitment process. The portfolio serves as a</w:t>
-      </w:r>
-      <w:r>
-        <w:rPr>
-          <w:rFonts w:ascii="Avenir Next LT Pro" w:hAnsi="Avenir Next LT Pro"/>
-        </w:rPr>
-        <w:t>nother</w:t>
-      </w:r>
-      <w:r>
-        <w:rPr>
-          <w:rFonts w:ascii="Avenir Next LT Pro" w:hAnsi="Avenir Next LT Pro"/>
-        </w:rPr>
-        <w:t xml:space="preserve"> centralized resource where everyone can review the candidate's qualifications</w:t>
-      </w:r>
-      <w:r>
-        <w:rPr>
-          <w:rFonts w:ascii="Avenir Next LT Pro" w:hAnsi="Avenir Next LT Pro"/>
-        </w:rPr>
-        <w:t xml:space="preserve">. </w:t>
+        <w:t xml:space="preserve">Michael shares the candidate's portfolio with other stakeholders involved in the recruitment process. The portfolio serves as another centralized resource where everyone can review the candidate's qualifications. </w:t>
       </w:r>
     </w:p>
     <w:p>
@@ -2988,14 +2907,12 @@
         </w:rPr>
         <w:t xml:space="preserve">defining </w:t>
       </w:r>
-      <w:proofErr w:type="gramStart"/>
       <w:r>
         <w:rPr>
           <w:rFonts w:ascii="Avenir Next LT Pro" w:hAnsi="Avenir Next LT Pro"/>
         </w:rPr>
         <w:t>these two previous user persona</w:t>
       </w:r>
-      <w:proofErr w:type="gramEnd"/>
       <w:r>
         <w:rPr>
           <w:rFonts w:ascii="Avenir Next LT Pro" w:hAnsi="Avenir Next LT Pro"/>
@@ -3167,65 +3084,37 @@
       <w:pPr>
         <w:rPr>
           <w:rFonts w:ascii="Avenir Next LT Pro" w:hAnsi="Avenir Next LT Pro"/>
-          <w:i/>
-          <w:iCs/>
-        </w:rPr>
-      </w:pPr>
-      <w:r>
-        <w:rPr>
-          <w:rFonts w:ascii="Avenir Next LT Pro" w:hAnsi="Avenir Next LT Pro"/>
-          <w:i/>
-          <w:iCs/>
-        </w:rPr>
-        <w:t>Use case (Desc, Actors, Origin and Inputs, Treatments, Outputs)</w:t>
-      </w:r>
-    </w:p>
-    <w:p>
-      <w:pPr>
-        <w:rPr>
-          <w:rFonts w:ascii="Avenir Next LT Pro" w:hAnsi="Avenir Next LT Pro"/>
-        </w:rPr>
-      </w:pPr>
-    </w:p>
-    <w:p>
-      <w:pPr>
-        <w:rPr>
-          <w:rFonts w:ascii="Avenir Next LT Pro" w:hAnsi="Avenir Next LT Pro"/>
-        </w:rPr>
-      </w:pPr>
-      <w:r>
-        <w:rPr>
-          <w:rFonts w:ascii="Avenir Next LT Pro" w:hAnsi="Avenir Next LT Pro"/>
-        </w:rPr>
-        <w:br w:type="page"/>
-      </w:r>
-    </w:p>
-    <w:p>
-      <w:pPr>
-        <w:pStyle w:val="Titre1"/>
-      </w:pPr>
-      <w:bookmarkStart w:id="8" w:name="_Toc173232954"/>
-      <w:r>
-        <w:lastRenderedPageBreak/>
-        <w:t>External Interfaces</w:t>
-      </w:r>
-      <w:bookmarkEnd w:id="8"/>
-      <w:r>
-        <w:t xml:space="preserve"> </w:t>
-      </w:r>
-    </w:p>
-    <w:p>
-      <w:pPr>
-        <w:rPr>
-          <w:rFonts w:ascii="Avenir Next LT Pro" w:hAnsi="Avenir Next LT Pro"/>
-        </w:rPr>
-      </w:pPr>
-      <w:r>
-        <w:rPr>
-          <w:rFonts w:ascii="Avenir Next LT Pro" w:hAnsi="Avenir Next LT Pro"/>
-          <w:u w:val="single"/>
-        </w:rPr>
-        <w:t>Material/Software Interfaces</w:t>
+        </w:rPr>
+      </w:pPr>
+    </w:p>
+    <w:p>
+      <w:pPr>
+        <w:pStyle w:val="Titre2"/>
+        <w:ind w:firstLine="708"/>
+      </w:pPr>
+      <w:r>
+        <w:t>Frontend</w:t>
+      </w:r>
+    </w:p>
+    <w:p>
+      <w:pPr>
+        <w:rPr>
+          <w:rFonts w:ascii="Avenir Next LT Pro" w:hAnsi="Avenir Next LT Pro"/>
+        </w:rPr>
+      </w:pPr>
+      <w:r>
+        <w:rPr>
+          <w:rFonts w:ascii="Avenir Next LT Pro" w:hAnsi="Avenir Next LT Pro"/>
+          <w:b/>
+          <w:bCs/>
+        </w:rPr>
+        <w:t>Design</w:t>
+      </w:r>
+      <w:r>
+        <w:rPr>
+          <w:rFonts w:ascii="Avenir Next LT Pro" w:hAnsi="Avenir Next LT Pro"/>
+        </w:rPr>
+        <w:t>:</w:t>
       </w:r>
     </w:p>
     <w:p>
@@ -3242,35 +3131,8 @@
       <w:r>
         <w:rPr>
           <w:rFonts w:ascii="Avenir Next LT Pro" w:hAnsi="Avenir Next LT Pro"/>
-          <w:b/>
-          <w:bCs/>
-        </w:rPr>
-        <w:t>Input Devices:</w:t>
-      </w:r>
-    </w:p>
-    <w:p>
-      <w:pPr>
-        <w:numPr>
-          <w:ilvl w:val="1"/>
-          <w:numId w:val="16"/>
-        </w:numPr>
-        <w:rPr>
-          <w:rFonts w:ascii="Avenir Next LT Pro" w:hAnsi="Avenir Next LT Pro"/>
-        </w:rPr>
-      </w:pPr>
-      <w:r>
-        <w:rPr>
-          <w:rFonts w:ascii="Avenir Next LT Pro" w:hAnsi="Avenir Next LT Pro"/>
-          <w:i/>
-          <w:iCs/>
-        </w:rPr>
-        <w:t xml:space="preserve">Mouse: </w:t>
-      </w:r>
-      <w:r>
-        <w:rPr>
-          <w:rFonts w:ascii="Avenir Next LT Pro" w:hAnsi="Avenir Next LT Pro"/>
-        </w:rPr>
-        <w:t>Standard mouse or trackpad for navigation and interaction.</w:t>
+        </w:rPr>
+        <w:t>The website should have a clean, modern and consistent design.</w:t>
       </w:r>
     </w:p>
     <w:p>
@@ -3287,41 +3149,8 @@
       <w:r>
         <w:rPr>
           <w:rFonts w:ascii="Avenir Next LT Pro" w:hAnsi="Avenir Next LT Pro"/>
-          <w:b/>
-          <w:bCs/>
-        </w:rPr>
-        <w:t>Output Devices:</w:t>
-      </w:r>
-    </w:p>
-    <w:p>
-      <w:pPr>
-        <w:numPr>
-          <w:ilvl w:val="1"/>
-          <w:numId w:val="16"/>
-        </w:numPr>
-        <w:rPr>
-          <w:rFonts w:ascii="Avenir Next LT Pro" w:hAnsi="Avenir Next LT Pro"/>
-        </w:rPr>
-      </w:pPr>
-      <w:r>
-        <w:rPr>
-          <w:rFonts w:ascii="Avenir Next LT Pro" w:hAnsi="Avenir Next LT Pro"/>
-          <w:i/>
-          <w:iCs/>
-        </w:rPr>
-        <w:t xml:space="preserve">Monitor: </w:t>
-      </w:r>
-      <w:r>
-        <w:rPr>
-          <w:rFonts w:ascii="Avenir Next LT Pro" w:hAnsi="Avenir Next LT Pro"/>
-        </w:rPr>
-        <w:t xml:space="preserve">A display with a resolution of 1920x1080 pixels or higher </w:t>
-      </w:r>
-      <w:r>
-        <w:rPr>
-          <w:rFonts w:ascii="Avenir Next LT Pro" w:hAnsi="Avenir Next LT Pro"/>
-        </w:rPr>
-        <w:t>for optimal experience.</w:t>
+        </w:rPr>
+        <w:t xml:space="preserve">A responsive design to ensure compatibility across devices (Computer &amp; Smartphone) and screen resolution (1920x1080, 1280x720) </w:t>
       </w:r>
     </w:p>
     <w:p>
@@ -3338,90 +3167,25 @@
       <w:r>
         <w:rPr>
           <w:rFonts w:ascii="Avenir Next LT Pro" w:hAnsi="Avenir Next LT Pro"/>
+        </w:rPr>
+        <w:t>High-quality images and visual elements without compromising load times.</w:t>
+      </w:r>
+    </w:p>
+    <w:p>
+      <w:pPr>
+        <w:rPr>
+          <w:rFonts w:ascii="Avenir Next LT Pro" w:hAnsi="Avenir Next LT Pro"/>
           <w:b/>
           <w:bCs/>
         </w:rPr>
-        <w:t>Network Interface:</w:t>
-      </w:r>
-    </w:p>
-    <w:p>
-      <w:pPr>
-        <w:numPr>
-          <w:ilvl w:val="1"/>
-          <w:numId w:val="16"/>
-        </w:numPr>
-        <w:rPr>
-          <w:rFonts w:ascii="Avenir Next LT Pro" w:hAnsi="Avenir Next LT Pro"/>
-        </w:rPr>
-      </w:pPr>
-      <w:r>
-        <w:rPr>
-          <w:rFonts w:ascii="Avenir Next LT Pro" w:hAnsi="Avenir Next LT Pro"/>
-          <w:i/>
-          <w:iCs/>
-        </w:rPr>
-        <w:t xml:space="preserve">Protocol: </w:t>
-      </w:r>
-      <w:r>
-        <w:rPr>
-          <w:rFonts w:ascii="Avenir Next LT Pro" w:hAnsi="Avenir Next LT Pro"/>
-        </w:rPr>
-        <w:t>HTTP/HTTPS for web communication.</w:t>
-      </w:r>
-    </w:p>
-    <w:p>
-      <w:pPr>
-        <w:numPr>
-          <w:ilvl w:val="1"/>
-          <w:numId w:val="16"/>
-        </w:numPr>
-        <w:rPr>
-          <w:rFonts w:ascii="Avenir Next LT Pro" w:hAnsi="Avenir Next LT Pro"/>
-        </w:rPr>
-      </w:pPr>
-      <w:r>
-        <w:rPr>
-          <w:rFonts w:ascii="Avenir Next LT Pro" w:hAnsi="Avenir Next LT Pro"/>
-          <w:i/>
-          <w:iCs/>
-        </w:rPr>
-        <w:t xml:space="preserve">Connection Type: </w:t>
-      </w:r>
-      <w:r>
-        <w:rPr>
-          <w:rFonts w:ascii="Avenir Next LT Pro" w:hAnsi="Avenir Next LT Pro"/>
-        </w:rPr>
-        <w:t>Standard internet connection (Wi-Fi or wired Ethernet).</w:t>
-      </w:r>
-    </w:p>
-    <w:p>
-      <w:pPr>
-        <w:rPr>
-          <w:rFonts w:ascii="Avenir Next LT Pro" w:hAnsi="Avenir Next LT Pro"/>
-          <w:u w:val="single"/>
-        </w:rPr>
-      </w:pPr>
-    </w:p>
-    <w:p>
-      <w:pPr>
-        <w:rPr>
-          <w:rFonts w:ascii="Avenir Next LT Pro" w:hAnsi="Avenir Next LT Pro"/>
-          <w:u w:val="single"/>
-        </w:rPr>
-      </w:pPr>
-      <w:r>
-        <w:rPr>
-          <w:rFonts w:ascii="Avenir Next LT Pro" w:hAnsi="Avenir Next LT Pro"/>
-          <w:u w:val="single"/>
-        </w:rPr>
-        <w:t>Software/Software Interfaces</w:t>
-      </w:r>
-      <w:r>
-        <w:rPr>
-          <w:rFonts w:ascii="Avenir Next LT Pro" w:hAnsi="Avenir Next LT Pro"/>
-          <w:u w:val="single"/>
-        </w:rPr>
-        <w:t>:</w:t>
+      </w:pPr>
+      <w:r>
+        <w:rPr>
+          <w:rFonts w:ascii="Avenir Next LT Pro" w:hAnsi="Avenir Next LT Pro"/>
+          <w:b/>
+          <w:bCs/>
+        </w:rPr>
+        <w:t>Navigation:</w:t>
       </w:r>
     </w:p>
     <w:p>
@@ -3431,6 +3195,1286 @@
           <w:ilvl w:val="0"/>
           <w:numId w:val="15"/>
         </w:numPr>
+        <w:spacing w:line="276" w:lineRule="auto"/>
+        <w:rPr>
+          <w:rFonts w:ascii="Avenir Next LT Pro" w:hAnsi="Avenir Next LT Pro"/>
+        </w:rPr>
+      </w:pPr>
+      <w:r>
+        <w:rPr>
+          <w:rFonts w:ascii="Avenir Next LT Pro" w:hAnsi="Avenir Next LT Pro"/>
+        </w:rPr>
+        <w:t>Clear an intuitive navigation menu</w:t>
+      </w:r>
+      <w:r>
+        <w:rPr>
+          <w:rFonts w:ascii="Avenir Next LT Pro" w:hAnsi="Avenir Next LT Pro"/>
+        </w:rPr>
+        <w:t>,</w:t>
+      </w:r>
+      <w:r>
+        <w:rPr>
+          <w:rFonts w:ascii="Avenir Next LT Pro" w:hAnsi="Avenir Next LT Pro"/>
+        </w:rPr>
+        <w:t xml:space="preserve"> following standard,</w:t>
+      </w:r>
+      <w:r>
+        <w:rPr>
+          <w:rFonts w:ascii="Avenir Next LT Pro" w:hAnsi="Avenir Next LT Pro"/>
+        </w:rPr>
+        <w:t xml:space="preserve"> common to each page, to give users the possibility to move from a</w:t>
+      </w:r>
+      <w:r>
+        <w:rPr>
+          <w:rFonts w:ascii="Avenir Next LT Pro" w:hAnsi="Avenir Next LT Pro"/>
+        </w:rPr>
+        <w:t>ny</w:t>
+      </w:r>
+      <w:r>
+        <w:rPr>
+          <w:rFonts w:ascii="Avenir Next LT Pro" w:hAnsi="Avenir Next LT Pro"/>
+        </w:rPr>
+        <w:t xml:space="preserve"> page to </w:t>
+      </w:r>
+      <w:r>
+        <w:rPr>
+          <w:rFonts w:ascii="Avenir Next LT Pro" w:hAnsi="Avenir Next LT Pro"/>
+        </w:rPr>
+        <w:t>another</w:t>
+      </w:r>
+      <w:r>
+        <w:rPr>
+          <w:rFonts w:ascii="Avenir Next LT Pro" w:hAnsi="Avenir Next LT Pro"/>
+        </w:rPr>
+        <w:t>.</w:t>
+      </w:r>
+    </w:p>
+    <w:p>
+      <w:pPr>
+        <w:spacing w:line="276" w:lineRule="auto"/>
+        <w:rPr>
+          <w:rFonts w:ascii="Avenir Next LT Pro" w:hAnsi="Avenir Next LT Pro"/>
+        </w:rPr>
+      </w:pPr>
+      <w:r>
+        <w:rPr>
+          <w:rFonts w:ascii="Avenir Next LT Pro" w:hAnsi="Avenir Next LT Pro"/>
+          <w:b/>
+          <w:bCs/>
+        </w:rPr>
+        <w:t>Content display:</w:t>
+      </w:r>
+    </w:p>
+    <w:p>
+      <w:pPr>
+        <w:numPr>
+          <w:ilvl w:val="0"/>
+          <w:numId w:val="21"/>
+        </w:numPr>
+        <w:rPr>
+          <w:rFonts w:ascii="Avenir Next LT Pro" w:hAnsi="Avenir Next LT Pro"/>
+        </w:rPr>
+      </w:pPr>
+      <w:r>
+        <w:rPr>
+          <w:rFonts w:ascii="Avenir Next LT Pro" w:hAnsi="Avenir Next LT Pro"/>
+        </w:rPr>
+        <w:t>A home page to welcome visitors, explain the purpose of the website, a preview of some projects, etc.</w:t>
+      </w:r>
+    </w:p>
+    <w:p>
+      <w:pPr>
+        <w:numPr>
+          <w:ilvl w:val="0"/>
+          <w:numId w:val="21"/>
+        </w:numPr>
+        <w:rPr>
+          <w:rFonts w:ascii="Avenir Next LT Pro" w:hAnsi="Avenir Next LT Pro"/>
+        </w:rPr>
+      </w:pPr>
+      <w:r>
+        <w:rPr>
+          <w:rFonts w:ascii="Avenir Next LT Pro" w:hAnsi="Avenir Next LT Pro"/>
+        </w:rPr>
+        <w:t>A d</w:t>
+      </w:r>
+      <w:r>
+        <w:rPr>
+          <w:rFonts w:ascii="Avenir Next LT Pro" w:hAnsi="Avenir Next LT Pro"/>
+        </w:rPr>
+        <w:t>ynamic project listings with sortable/filterable options (e.g., by category or date</w:t>
+      </w:r>
+    </w:p>
+    <w:p>
+      <w:pPr>
+        <w:numPr>
+          <w:ilvl w:val="0"/>
+          <w:numId w:val="21"/>
+        </w:numPr>
+        <w:rPr>
+          <w:rFonts w:ascii="Avenir Next LT Pro" w:hAnsi="Avenir Next LT Pro"/>
+        </w:rPr>
+      </w:pPr>
+      <w:r>
+        <w:rPr>
+          <w:rFonts w:ascii="Avenir Next LT Pro" w:hAnsi="Avenir Next LT Pro"/>
+        </w:rPr>
+        <w:t>A project page to explain in detail the project, with code integration, demonstration video player, a way to use/to accede the project, and some others specific features needed by specific project.</w:t>
+      </w:r>
+    </w:p>
+    <w:p>
+      <w:pPr>
+        <w:rPr>
+          <w:rFonts w:ascii="Avenir Next LT Pro" w:hAnsi="Avenir Next LT Pro"/>
+        </w:rPr>
+      </w:pPr>
+      <w:r>
+        <w:rPr>
+          <w:rFonts w:ascii="Avenir Next LT Pro" w:hAnsi="Avenir Next LT Pro"/>
+          <w:b/>
+          <w:bCs/>
+        </w:rPr>
+        <w:t>Forms and Interactions:</w:t>
+      </w:r>
+    </w:p>
+    <w:p>
+      <w:pPr>
+        <w:numPr>
+          <w:ilvl w:val="0"/>
+          <w:numId w:val="21"/>
+        </w:numPr>
+        <w:rPr>
+          <w:rFonts w:ascii="Avenir Next LT Pro" w:hAnsi="Avenir Next LT Pro"/>
+        </w:rPr>
+      </w:pPr>
+      <w:r>
+        <w:rPr>
+          <w:rFonts w:ascii="Avenir Next LT Pro" w:hAnsi="Avenir Next LT Pro"/>
+        </w:rPr>
+        <w:t xml:space="preserve">A contact page that allows user to send us messages </w:t>
+      </w:r>
+      <w:r>
+        <w:rPr>
+          <w:rFonts w:ascii="Avenir Next LT Pro" w:hAnsi="Avenir Next LT Pro"/>
+        </w:rPr>
+        <w:t xml:space="preserve">thanks to a </w:t>
+      </w:r>
+      <w:r>
+        <w:rPr>
+          <w:rFonts w:ascii="Avenir Next LT Pro" w:hAnsi="Avenir Next LT Pro"/>
+        </w:rPr>
+        <w:t>form with fields for name, email, subject, and message.</w:t>
+      </w:r>
+    </w:p>
+    <w:p>
+      <w:pPr>
+        <w:rPr>
+          <w:rFonts w:ascii="Avenir Next LT Pro" w:hAnsi="Avenir Next LT Pro"/>
+        </w:rPr>
+      </w:pPr>
+      <w:r>
+        <w:rPr>
+          <w:rFonts w:ascii="Avenir Next LT Pro" w:hAnsi="Avenir Next LT Pro"/>
+          <w:b/>
+          <w:bCs/>
+        </w:rPr>
+        <w:t>Accessibility:</w:t>
+      </w:r>
+    </w:p>
+    <w:p>
+      <w:pPr>
+        <w:pStyle w:val="Paragraphedeliste"/>
+        <w:numPr>
+          <w:ilvl w:val="0"/>
+          <w:numId w:val="21"/>
+        </w:numPr>
+        <w:rPr>
+          <w:rFonts w:ascii="Avenir Next LT Pro" w:hAnsi="Avenir Next LT Pro"/>
+          <w:lang w:val="en-GB"/>
+        </w:rPr>
+      </w:pPr>
+      <w:r>
+        <w:rPr>
+          <w:rFonts w:ascii="Avenir Next LT Pro" w:hAnsi="Avenir Next LT Pro"/>
+          <w:lang w:val="en-GB"/>
+        </w:rPr>
+        <w:t>Compliance with web accessibility standards (e.g., WCAG) to ensure usability for people with disabilities.</w:t>
+      </w:r>
+    </w:p>
+    <w:p>
+      <w:pPr>
+        <w:pStyle w:val="Paragraphedeliste"/>
+        <w:numPr>
+          <w:ilvl w:val="0"/>
+          <w:numId w:val="21"/>
+        </w:numPr>
+        <w:rPr>
+          <w:rFonts w:ascii="Avenir Next LT Pro" w:hAnsi="Avenir Next LT Pro"/>
+        </w:rPr>
+      </w:pPr>
+      <w:r>
+        <w:rPr>
+          <w:rFonts w:ascii="Avenir Next LT Pro" w:hAnsi="Avenir Next LT Pro"/>
+          <w:lang w:val="en-GB"/>
+        </w:rPr>
+        <w:t>Alt text for images, keyboard navigability, and screen reader compatibility</w:t>
+      </w:r>
+    </w:p>
+    <w:p>
+      <w:pPr>
+        <w:rPr>
+          <w:rFonts w:ascii="Avenir Next LT Pro" w:hAnsi="Avenir Next LT Pro"/>
+        </w:rPr>
+      </w:pPr>
+    </w:p>
+    <w:p>
+      <w:pPr>
+        <w:rPr>
+          <w:rFonts w:ascii="Avenir Next LT Pro" w:hAnsi="Avenir Next LT Pro"/>
+        </w:rPr>
+      </w:pPr>
+    </w:p>
+    <w:p>
+      <w:pPr>
+        <w:rPr>
+          <w:rFonts w:ascii="Avenir Next LT Pro" w:hAnsi="Avenir Next LT Pro"/>
+        </w:rPr>
+      </w:pPr>
+    </w:p>
+    <w:p>
+      <w:pPr>
+        <w:pStyle w:val="Titre2"/>
+        <w:ind w:firstLine="708"/>
+      </w:pPr>
+      <w:r>
+        <w:lastRenderedPageBreak/>
+        <w:t xml:space="preserve">Backend </w:t>
+      </w:r>
+    </w:p>
+    <w:p>
+      <w:pPr>
+        <w:rPr>
+          <w:rFonts w:ascii="Avenir Next LT Pro" w:hAnsi="Avenir Next LT Pro"/>
+        </w:rPr>
+      </w:pPr>
+      <w:r>
+        <w:rPr>
+          <w:rFonts w:ascii="Avenir Next LT Pro" w:hAnsi="Avenir Next LT Pro"/>
+          <w:b/>
+          <w:bCs/>
+        </w:rPr>
+        <w:t>PHP:</w:t>
+      </w:r>
+    </w:p>
+    <w:p>
+      <w:pPr>
+        <w:pStyle w:val="Paragraphedeliste"/>
+        <w:numPr>
+          <w:ilvl w:val="0"/>
+          <w:numId w:val="21"/>
+        </w:numPr>
+        <w:rPr>
+          <w:rFonts w:ascii="Avenir Next LT Pro" w:hAnsi="Avenir Next LT Pro"/>
+        </w:rPr>
+      </w:pPr>
+      <w:r>
+        <w:rPr>
+          <w:rFonts w:ascii="Avenir Next LT Pro" w:hAnsi="Avenir Next LT Pro"/>
+        </w:rPr>
+        <w:t>Handle server-side logic, such as form submissions</w:t>
+      </w:r>
+    </w:p>
+    <w:p>
+      <w:pPr>
+        <w:pStyle w:val="Paragraphedeliste"/>
+        <w:numPr>
+          <w:ilvl w:val="0"/>
+          <w:numId w:val="21"/>
+        </w:numPr>
+        <w:rPr>
+          <w:rFonts w:ascii="Avenir Next LT Pro" w:hAnsi="Avenir Next LT Pro"/>
+        </w:rPr>
+      </w:pPr>
+      <w:r>
+        <w:rPr>
+          <w:rFonts w:ascii="Avenir Next LT Pro" w:hAnsi="Avenir Next LT Pro"/>
+        </w:rPr>
+        <w:t>Process and validate data sent from the frontend (e.g., contact form submissions)</w:t>
+      </w:r>
+    </w:p>
+    <w:p>
+      <w:pPr>
+        <w:rPr>
+          <w:rFonts w:ascii="Avenir Next LT Pro" w:hAnsi="Avenir Next LT Pro"/>
+          <w:lang w:val="fr-FR"/>
+        </w:rPr>
+      </w:pPr>
+      <w:proofErr w:type="spellStart"/>
+      <w:r>
+        <w:rPr>
+          <w:rFonts w:ascii="Avenir Next LT Pro" w:hAnsi="Avenir Next LT Pro"/>
+          <w:b/>
+          <w:bCs/>
+          <w:lang w:val="fr-FR"/>
+        </w:rPr>
+        <w:t>Error</w:t>
+      </w:r>
+      <w:proofErr w:type="spellEnd"/>
+      <w:r>
+        <w:rPr>
+          <w:rFonts w:ascii="Avenir Next LT Pro" w:hAnsi="Avenir Next LT Pro"/>
+          <w:b/>
+          <w:bCs/>
+          <w:lang w:val="fr-FR"/>
+        </w:rPr>
+        <w:t xml:space="preserve"> Handling and </w:t>
+      </w:r>
+      <w:proofErr w:type="spellStart"/>
+      <w:proofErr w:type="gramStart"/>
+      <w:r>
+        <w:rPr>
+          <w:rFonts w:ascii="Avenir Next LT Pro" w:hAnsi="Avenir Next LT Pro"/>
+          <w:b/>
+          <w:bCs/>
+          <w:lang w:val="fr-FR"/>
+        </w:rPr>
+        <w:t>Logging</w:t>
+      </w:r>
+      <w:proofErr w:type="spellEnd"/>
+      <w:r>
+        <w:rPr>
+          <w:rFonts w:ascii="Avenir Next LT Pro" w:hAnsi="Avenir Next LT Pro"/>
+          <w:b/>
+          <w:bCs/>
+          <w:lang w:val="fr-FR"/>
+        </w:rPr>
+        <w:t>:</w:t>
+      </w:r>
+      <w:proofErr w:type="gramEnd"/>
+    </w:p>
+    <w:p>
+      <w:pPr>
+        <w:pStyle w:val="Paragraphedeliste"/>
+        <w:numPr>
+          <w:ilvl w:val="0"/>
+          <w:numId w:val="21"/>
+        </w:numPr>
+        <w:rPr>
+          <w:rFonts w:ascii="Avenir Next LT Pro" w:hAnsi="Avenir Next LT Pro"/>
+          <w:lang w:val="en-GB"/>
+        </w:rPr>
+      </w:pPr>
+      <w:r>
+        <w:rPr>
+          <w:rFonts w:ascii="Avenir Next LT Pro" w:hAnsi="Avenir Next LT Pro"/>
+          <w:lang w:val="en-GB"/>
+        </w:rPr>
+        <w:t>Implement error handling to manage exceptions and unexpected conditions without exposing sensitive information to users.</w:t>
+      </w:r>
+    </w:p>
+    <w:p>
+      <w:pPr>
+        <w:pStyle w:val="Paragraphedeliste"/>
+        <w:numPr>
+          <w:ilvl w:val="0"/>
+          <w:numId w:val="21"/>
+        </w:numPr>
+        <w:rPr>
+          <w:rFonts w:ascii="Avenir Next LT Pro" w:hAnsi="Avenir Next LT Pro"/>
+          <w:lang w:val="en-GB"/>
+        </w:rPr>
+      </w:pPr>
+      <w:r>
+        <w:rPr>
+          <w:rFonts w:ascii="Avenir Next LT Pro" w:hAnsi="Avenir Next LT Pro"/>
+          <w:lang w:val="en-GB"/>
+        </w:rPr>
+        <w:t>Log errors and important events for monitoring and debugging purposes.</w:t>
+      </w:r>
+    </w:p>
+    <w:p>
+      <w:pPr>
+        <w:rPr>
+          <w:rFonts w:ascii="Avenir Next LT Pro" w:hAnsi="Avenir Next LT Pro"/>
+          <w:lang w:val="en-GB"/>
+        </w:rPr>
+      </w:pPr>
+      <w:r>
+        <w:rPr>
+          <w:rFonts w:ascii="Avenir Next LT Pro" w:hAnsi="Avenir Next LT Pro"/>
+          <w:lang w:val="en-GB"/>
+        </w:rPr>
+        <w:br w:type="page"/>
+      </w:r>
+    </w:p>
+    <w:p>
+      <w:pPr>
+        <w:pStyle w:val="Titre2"/>
+        <w:rPr>
+          <w:lang w:val="en-GB"/>
+        </w:rPr>
+      </w:pPr>
+      <w:r>
+        <w:rPr>
+          <w:lang w:val="en-GB"/>
+        </w:rPr>
+        <w:lastRenderedPageBreak/>
+        <w:t>Use Case Diagram</w:t>
+      </w:r>
+    </w:p>
+    <w:p>
+      <w:pPr>
+        <w:rPr>
+          <w:rFonts w:ascii="Avenir Next LT Pro" w:hAnsi="Avenir Next LT Pro"/>
+        </w:rPr>
+      </w:pPr>
+      <w:r>
+        <w:rPr>
+          <w:rFonts w:ascii="Avenir Next LT Pro" w:hAnsi="Avenir Next LT Pro"/>
+        </w:rPr>
+        <w:t>The following use case diagram will provide a comprehensive overview of the website's functionality, illustrating the interactions between various actors and the system. It will outline the specific actions each actor performs, offering a clearer understanding of how the website operates as a whole. This diagram will serve as a visual representation of the user interactions, helping to clarify the roles and responsibilities of each participant and how they contribute to the overall workflow of the website.</w:t>
+      </w:r>
+      <w:r>
+        <w:rPr>
+          <w:rFonts w:ascii="Avenir Next LT Pro" w:hAnsi="Avenir Next LT Pro"/>
+        </w:rPr>
+        <w:t xml:space="preserve"> It will also be an important help to </w:t>
+      </w:r>
+      <w:r>
+        <w:rPr>
+          <w:rFonts w:ascii="Avenir Next LT Pro" w:hAnsi="Avenir Next LT Pro"/>
+        </w:rPr>
+        <w:t>validate</w:t>
+      </w:r>
+      <w:r>
+        <w:rPr>
+          <w:rFonts w:ascii="Avenir Next LT Pro" w:hAnsi="Avenir Next LT Pro"/>
+        </w:rPr>
+        <w:t xml:space="preserve"> that the final product will answer the initial requirements.</w:t>
+      </w:r>
+      <w:r>
+        <w:rPr>
+          <w:rFonts w:ascii="Avenir Next LT Pro" w:hAnsi="Avenir Next LT Pro"/>
+        </w:rPr>
+        <w:drawing>
+          <wp:inline distT="0" distB="0" distL="0" distR="0" wp14:anchorId="68532F64" wp14:editId="5878A950">
+            <wp:extent cx="5760720" cy="3366135"/>
+            <wp:effectExtent l="0" t="0" r="0" b="5715"/>
+            <wp:docPr id="1543559856" name="Image 1" descr="Une image contenant diagramme, ligne&#10;&#10;Description générée automatiquement"/>
+            <wp:cNvGraphicFramePr>
+              <a:graphicFrameLocks xmlns:a="http://schemas.openxmlformats.org/drawingml/2006/main" noChangeAspect="1"/>
+            </wp:cNvGraphicFramePr>
+            <a:graphic xmlns:a="http://schemas.openxmlformats.org/drawingml/2006/main">
+              <a:graphicData uri="http://schemas.openxmlformats.org/drawingml/2006/picture">
+                <pic:pic xmlns:pic="http://schemas.openxmlformats.org/drawingml/2006/picture">
+                  <pic:nvPicPr>
+                    <pic:cNvPr id="1543559856" name="Image 1" descr="Une image contenant diagramme, ligne&#10;&#10;Description générée automatiquement"/>
+                    <pic:cNvPicPr/>
+                  </pic:nvPicPr>
+                  <pic:blipFill>
+                    <a:blip r:embed="rId6"/>
+                    <a:stretch>
+                      <a:fillRect/>
+                    </a:stretch>
+                  </pic:blipFill>
+                  <pic:spPr>
+                    <a:xfrm>
+                      <a:off x="0" y="0"/>
+                      <a:ext cx="5760720" cy="3366135"/>
+                    </a:xfrm>
+                    <a:prstGeom prst="rect">
+                      <a:avLst/>
+                    </a:prstGeom>
+                  </pic:spPr>
+                </pic:pic>
+              </a:graphicData>
+            </a:graphic>
+          </wp:inline>
+        </w:drawing>
+      </w:r>
+    </w:p>
+    <w:p>
+      <w:pPr>
+        <w:pStyle w:val="Lgende"/>
+        <w:rPr>
+          <w:rFonts w:ascii="Avenir Next LT Pro" w:hAnsi="Avenir Next LT Pro"/>
+          <w:u w:val="single"/>
+        </w:rPr>
+      </w:pPr>
+      <w:r>
+        <w:t xml:space="preserve">Figure </w:t>
+      </w:r>
+      <w:r>
+        <w:fldChar w:fldCharType="begin"/>
+      </w:r>
+      <w:r>
+        <w:instrText xml:space="preserve"> SEQ Figure \* ARABIC </w:instrText>
+      </w:r>
+      <w:r>
+        <w:fldChar w:fldCharType="separate"/>
+      </w:r>
+      <w:r>
+        <w:rPr>
+          <w:noProof/>
+        </w:rPr>
+        <w:t>1</w:t>
+      </w:r>
+      <w:r>
+        <w:fldChar w:fldCharType="end"/>
+      </w:r>
+      <w:r>
+        <w:t>: A pdf version is available in the main project's folder</w:t>
+      </w:r>
+    </w:p>
+    <w:p>
+      <w:pPr>
+        <w:rPr>
+          <w:rFonts w:ascii="Avenir Next LT Pro" w:hAnsi="Avenir Next LT Pro"/>
+        </w:rPr>
+      </w:pPr>
+    </w:p>
+    <w:tbl>
+      <w:tblPr>
+        <w:tblStyle w:val="Grilledutableau"/>
+        <w:tblW w:w="9662" w:type="dxa"/>
+        <w:tblLook w:val="04A0" w:firstRow="1" w:lastRow="0" w:firstColumn="1" w:lastColumn="0" w:noHBand="0" w:noVBand="1"/>
+      </w:tblPr>
+      <w:tblGrid>
+        <w:gridCol w:w="3256"/>
+        <w:gridCol w:w="6406"/>
+      </w:tblGrid>
+      <w:tr>
+        <w:trPr>
+          <w:trHeight w:val="533"/>
+        </w:trPr>
+        <w:tc>
+          <w:tcPr>
+            <w:tcW w:w="3256" w:type="dxa"/>
+          </w:tcPr>
+          <w:p>
+            <w:pPr>
+              <w:rPr>
+                <w:rFonts w:ascii="Avenir Next LT Pro" w:hAnsi="Avenir Next LT Pro"/>
+              </w:rPr>
+            </w:pPr>
+            <w:r>
+              <w:rPr>
+                <w:rFonts w:ascii="Avenir Next LT Pro" w:hAnsi="Avenir Next LT Pro"/>
+              </w:rPr>
+              <w:t>Use Case</w:t>
+            </w:r>
+          </w:p>
+        </w:tc>
+        <w:tc>
+          <w:tcPr>
+            <w:tcW w:w="6406" w:type="dxa"/>
+          </w:tcPr>
+          <w:p>
+            <w:pPr>
+              <w:rPr>
+                <w:rFonts w:ascii="Avenir Next LT Pro" w:hAnsi="Avenir Next LT Pro"/>
+              </w:rPr>
+            </w:pPr>
+            <w:r>
+              <w:rPr>
+                <w:rFonts w:ascii="Avenir Next LT Pro" w:hAnsi="Avenir Next LT Pro"/>
+              </w:rPr>
+              <w:t>1</w:t>
+            </w:r>
+          </w:p>
+        </w:tc>
+      </w:tr>
+      <w:tr>
+        <w:trPr>
+          <w:trHeight w:val="543"/>
+        </w:trPr>
+        <w:tc>
+          <w:tcPr>
+            <w:tcW w:w="3256" w:type="dxa"/>
+          </w:tcPr>
+          <w:p>
+            <w:pPr>
+              <w:rPr>
+                <w:rFonts w:ascii="Avenir Next LT Pro" w:hAnsi="Avenir Next LT Pro"/>
+              </w:rPr>
+            </w:pPr>
+            <w:r>
+              <w:rPr>
+                <w:rFonts w:ascii="Avenir Next LT Pro" w:hAnsi="Avenir Next LT Pro"/>
+              </w:rPr>
+              <w:t>Name</w:t>
+            </w:r>
+          </w:p>
+        </w:tc>
+        <w:tc>
+          <w:tcPr>
+            <w:tcW w:w="6406" w:type="dxa"/>
+          </w:tcPr>
+          <w:p>
+            <w:pPr>
+              <w:rPr>
+                <w:rFonts w:ascii="Avenir Next LT Pro" w:hAnsi="Avenir Next LT Pro"/>
+              </w:rPr>
+            </w:pPr>
+            <w:r>
+              <w:rPr>
+                <w:rFonts w:ascii="Avenir Next LT Pro" w:hAnsi="Avenir Next LT Pro"/>
+              </w:rPr>
+              <w:t>Join Homepage</w:t>
+            </w:r>
+          </w:p>
+        </w:tc>
+      </w:tr>
+      <w:tr>
+        <w:trPr>
+          <w:trHeight w:val="518"/>
+        </w:trPr>
+        <w:tc>
+          <w:tcPr>
+            <w:tcW w:w="3256" w:type="dxa"/>
+          </w:tcPr>
+          <w:p>
+            <w:pPr>
+              <w:rPr>
+                <w:rFonts w:ascii="Avenir Next LT Pro" w:hAnsi="Avenir Next LT Pro"/>
+              </w:rPr>
+            </w:pPr>
+            <w:r>
+              <w:rPr>
+                <w:rFonts w:ascii="Avenir Next LT Pro" w:hAnsi="Avenir Next LT Pro"/>
+              </w:rPr>
+              <w:t>Description</w:t>
+            </w:r>
+          </w:p>
+        </w:tc>
+        <w:tc>
+          <w:tcPr>
+            <w:tcW w:w="6406" w:type="dxa"/>
+          </w:tcPr>
+          <w:p>
+            <w:pPr>
+              <w:rPr>
+                <w:rFonts w:ascii="Avenir Next LT Pro" w:hAnsi="Avenir Next LT Pro"/>
+              </w:rPr>
+            </w:pPr>
+            <w:r>
+              <w:rPr>
+                <w:rFonts w:ascii="Avenir Next LT Pro" w:hAnsi="Avenir Next LT Pro"/>
+              </w:rPr>
+              <w:t>Visitors join website and reach homepage by default</w:t>
+            </w:r>
+          </w:p>
+        </w:tc>
+      </w:tr>
+      <w:tr>
+        <w:trPr>
+          <w:trHeight w:val="518"/>
+        </w:trPr>
+        <w:tc>
+          <w:tcPr>
+            <w:tcW w:w="3256" w:type="dxa"/>
+          </w:tcPr>
+          <w:p>
+            <w:pPr>
+              <w:rPr>
+                <w:rFonts w:ascii="Avenir Next LT Pro" w:hAnsi="Avenir Next LT Pro"/>
+              </w:rPr>
+            </w:pPr>
+            <w:r>
+              <w:rPr>
+                <w:rFonts w:ascii="Avenir Next LT Pro" w:hAnsi="Avenir Next LT Pro"/>
+              </w:rPr>
+              <w:t>Primary Actors</w:t>
+            </w:r>
+          </w:p>
+        </w:tc>
+        <w:tc>
+          <w:tcPr>
+            <w:tcW w:w="6406" w:type="dxa"/>
+          </w:tcPr>
+          <w:p>
+            <w:pPr>
+              <w:rPr>
+                <w:rFonts w:ascii="Avenir Next LT Pro" w:hAnsi="Avenir Next LT Pro"/>
+              </w:rPr>
+            </w:pPr>
+            <w:r>
+              <w:rPr>
+                <w:rFonts w:ascii="Avenir Next LT Pro" w:hAnsi="Avenir Next LT Pro"/>
+              </w:rPr>
+              <w:t>Visitors</w:t>
+            </w:r>
+          </w:p>
+        </w:tc>
+      </w:tr>
+      <w:tr>
+        <w:trPr>
+          <w:trHeight w:val="543"/>
+        </w:trPr>
+        <w:tc>
+          <w:tcPr>
+            <w:tcW w:w="3256" w:type="dxa"/>
+          </w:tcPr>
+          <w:p>
+            <w:pPr>
+              <w:rPr>
+                <w:rFonts w:ascii="Avenir Next LT Pro" w:hAnsi="Avenir Next LT Pro"/>
+              </w:rPr>
+            </w:pPr>
+            <w:r>
+              <w:rPr>
+                <w:rFonts w:ascii="Avenir Next LT Pro" w:hAnsi="Avenir Next LT Pro"/>
+              </w:rPr>
+              <w:t>Secondary Actors</w:t>
+            </w:r>
+          </w:p>
+        </w:tc>
+        <w:tc>
+          <w:tcPr>
+            <w:tcW w:w="6406" w:type="dxa"/>
+          </w:tcPr>
+          <w:p>
+            <w:pPr>
+              <w:rPr>
+                <w:rFonts w:ascii="Avenir Next LT Pro" w:hAnsi="Avenir Next LT Pro"/>
+              </w:rPr>
+            </w:pPr>
+            <w:r>
+              <w:rPr>
+                <w:rFonts w:ascii="Avenir Next LT Pro" w:hAnsi="Avenir Next LT Pro"/>
+              </w:rPr>
+              <w:t>System</w:t>
+            </w:r>
+          </w:p>
+        </w:tc>
+      </w:tr>
+      <w:tr>
+        <w:trPr>
+          <w:trHeight w:val="518"/>
+        </w:trPr>
+        <w:tc>
+          <w:tcPr>
+            <w:tcW w:w="3256" w:type="dxa"/>
+          </w:tcPr>
+          <w:p>
+            <w:pPr>
+              <w:rPr>
+                <w:rFonts w:ascii="Avenir Next LT Pro" w:hAnsi="Avenir Next LT Pro"/>
+              </w:rPr>
+            </w:pPr>
+            <w:r>
+              <w:rPr>
+                <w:rFonts w:ascii="Avenir Next LT Pro" w:hAnsi="Avenir Next LT Pro"/>
+              </w:rPr>
+              <w:t>Pre-Conditions</w:t>
+            </w:r>
+          </w:p>
+        </w:tc>
+        <w:tc>
+          <w:tcPr>
+            <w:tcW w:w="6406" w:type="dxa"/>
+          </w:tcPr>
+          <w:p>
+            <w:pPr>
+              <w:rPr>
+                <w:rFonts w:ascii="Avenir Next LT Pro" w:hAnsi="Avenir Next LT Pro"/>
+              </w:rPr>
+            </w:pPr>
+            <w:r>
+              <w:rPr>
+                <w:rFonts w:ascii="Avenir Next LT Pro" w:hAnsi="Avenir Next LT Pro"/>
+              </w:rPr>
+              <w:t>None</w:t>
+            </w:r>
+          </w:p>
+        </w:tc>
+      </w:tr>
+      <w:tr>
+        <w:trPr>
+          <w:trHeight w:val="543"/>
+        </w:trPr>
+        <w:tc>
+          <w:tcPr>
+            <w:tcW w:w="3256" w:type="dxa"/>
+          </w:tcPr>
+          <w:p>
+            <w:pPr>
+              <w:rPr>
+                <w:rFonts w:ascii="Avenir Next LT Pro" w:hAnsi="Avenir Next LT Pro"/>
+              </w:rPr>
+            </w:pPr>
+            <w:r>
+              <w:rPr>
+                <w:rFonts w:ascii="Avenir Next LT Pro" w:hAnsi="Avenir Next LT Pro"/>
+              </w:rPr>
+              <w:t>Post-Conditions</w:t>
+            </w:r>
+          </w:p>
+        </w:tc>
+        <w:tc>
+          <w:tcPr>
+            <w:tcW w:w="6406" w:type="dxa"/>
+          </w:tcPr>
+          <w:p>
+            <w:pPr>
+              <w:rPr>
+                <w:rFonts w:ascii="Avenir Next LT Pro" w:hAnsi="Avenir Next LT Pro"/>
+              </w:rPr>
+            </w:pPr>
+            <w:r>
+              <w:rPr>
+                <w:rFonts w:ascii="Avenir Next LT Pro" w:hAnsi="Avenir Next LT Pro"/>
+              </w:rPr>
+              <w:t>Visitors can use Navigation menu to reach another page</w:t>
+            </w:r>
+          </w:p>
+        </w:tc>
+      </w:tr>
+      <w:tr>
+        <w:trPr>
+          <w:trHeight w:val="518"/>
+        </w:trPr>
+        <w:tc>
+          <w:tcPr>
+            <w:tcW w:w="3256" w:type="dxa"/>
+          </w:tcPr>
+          <w:p>
+            <w:pPr>
+              <w:rPr>
+                <w:rFonts w:ascii="Avenir Next LT Pro" w:hAnsi="Avenir Next LT Pro"/>
+              </w:rPr>
+            </w:pPr>
+            <w:r>
+              <w:rPr>
+                <w:rFonts w:ascii="Avenir Next LT Pro" w:hAnsi="Avenir Next LT Pro"/>
+              </w:rPr>
+              <w:t>Main flow of Events</w:t>
+            </w:r>
+          </w:p>
+        </w:tc>
+        <w:tc>
+          <w:tcPr>
+            <w:tcW w:w="6406" w:type="dxa"/>
+          </w:tcPr>
+          <w:p>
+            <w:pPr>
+              <w:pStyle w:val="Paragraphedeliste"/>
+              <w:numPr>
+                <w:ilvl w:val="0"/>
+                <w:numId w:val="23"/>
+              </w:numPr>
+              <w:rPr>
+                <w:rFonts w:ascii="Avenir Next LT Pro" w:hAnsi="Avenir Next LT Pro"/>
+              </w:rPr>
+            </w:pPr>
+            <w:r>
+              <w:rPr>
+                <w:rFonts w:ascii="Avenir Next LT Pro" w:hAnsi="Avenir Next LT Pro"/>
+              </w:rPr>
+              <w:t>Visitors join the website</w:t>
+            </w:r>
+          </w:p>
+          <w:p>
+            <w:pPr>
+              <w:pStyle w:val="Paragraphedeliste"/>
+              <w:numPr>
+                <w:ilvl w:val="0"/>
+                <w:numId w:val="23"/>
+              </w:numPr>
+              <w:rPr>
+                <w:rFonts w:ascii="Avenir Next LT Pro" w:hAnsi="Avenir Next LT Pro"/>
+              </w:rPr>
+            </w:pPr>
+            <w:r>
+              <w:rPr>
+                <w:rFonts w:ascii="Avenir Next LT Pro" w:hAnsi="Avenir Next LT Pro"/>
+              </w:rPr>
+              <w:lastRenderedPageBreak/>
+              <w:t>The system shows the home page to visitors (use case 2)</w:t>
+            </w:r>
+          </w:p>
+          <w:p>
+            <w:pPr>
+              <w:pStyle w:val="Paragraphedeliste"/>
+              <w:numPr>
+                <w:ilvl w:val="0"/>
+                <w:numId w:val="23"/>
+              </w:numPr>
+              <w:rPr>
+                <w:rFonts w:ascii="Avenir Next LT Pro" w:hAnsi="Avenir Next LT Pro"/>
+              </w:rPr>
+            </w:pPr>
+            <w:r>
+              <w:rPr>
+                <w:rFonts w:ascii="Avenir Next LT Pro" w:hAnsi="Avenir Next LT Pro"/>
+              </w:rPr>
+              <w:t>They can read the home page (use case 1)</w:t>
+            </w:r>
+          </w:p>
+          <w:p>
+            <w:pPr>
+              <w:pStyle w:val="Paragraphedeliste"/>
+              <w:numPr>
+                <w:ilvl w:val="0"/>
+                <w:numId w:val="23"/>
+              </w:numPr>
+              <w:rPr>
+                <w:rFonts w:ascii="Avenir Next LT Pro" w:hAnsi="Avenir Next LT Pro"/>
+              </w:rPr>
+            </w:pPr>
+            <w:r>
+              <w:rPr>
+                <w:rFonts w:ascii="Avenir Next LT Pro" w:hAnsi="Avenir Next LT Pro"/>
+              </w:rPr>
+              <w:t xml:space="preserve">They can move to another page thanks to navigation form (use case </w:t>
+            </w:r>
+            <w:r>
+              <w:rPr>
+                <w:rFonts w:ascii="Avenir Next LT Pro" w:hAnsi="Avenir Next LT Pro"/>
+              </w:rPr>
+              <w:t>3</w:t>
+            </w:r>
+            <w:r>
+              <w:rPr>
+                <w:rFonts w:ascii="Avenir Next LT Pro" w:hAnsi="Avenir Next LT Pro"/>
+              </w:rPr>
+              <w:t>)</w:t>
+            </w:r>
+          </w:p>
+          <w:p>
+            <w:pPr>
+              <w:pStyle w:val="Paragraphedeliste"/>
+              <w:numPr>
+                <w:ilvl w:val="0"/>
+                <w:numId w:val="23"/>
+              </w:numPr>
+              <w:rPr>
+                <w:rFonts w:ascii="Avenir Next LT Pro" w:hAnsi="Avenir Next LT Pro"/>
+              </w:rPr>
+            </w:pPr>
+            <w:r>
+              <w:rPr>
+                <w:rFonts w:ascii="Avenir Next LT Pro" w:hAnsi="Avenir Next LT Pro"/>
+              </w:rPr>
+              <w:t xml:space="preserve">System </w:t>
+            </w:r>
+            <w:r>
+              <w:rPr>
+                <w:rFonts w:ascii="Avenir Next LT Pro" w:hAnsi="Avenir Next LT Pro"/>
+              </w:rPr>
+              <w:t>unloads</w:t>
+            </w:r>
+            <w:r>
+              <w:rPr>
+                <w:rFonts w:ascii="Avenir Next LT Pro" w:hAnsi="Avenir Next LT Pro"/>
+              </w:rPr>
+              <w:t xml:space="preserve"> the home page and load</w:t>
+            </w:r>
+            <w:r>
+              <w:rPr>
+                <w:rFonts w:ascii="Avenir Next LT Pro" w:hAnsi="Avenir Next LT Pro"/>
+              </w:rPr>
+              <w:t>s</w:t>
+            </w:r>
+            <w:r>
+              <w:rPr>
+                <w:rFonts w:ascii="Avenir Next LT Pro" w:hAnsi="Avenir Next LT Pro"/>
+              </w:rPr>
+              <w:t xml:space="preserve"> the picked one (use case 4/5/6)</w:t>
+            </w:r>
+          </w:p>
+        </w:tc>
+      </w:tr>
+      <w:tr>
+        <w:trPr>
+          <w:trHeight w:val="518"/>
+        </w:trPr>
+        <w:tc>
+          <w:tcPr>
+            <w:tcW w:w="3256" w:type="dxa"/>
+          </w:tcPr>
+          <w:p>
+            <w:pPr>
+              <w:rPr>
+                <w:rFonts w:ascii="Avenir Next LT Pro" w:hAnsi="Avenir Next LT Pro"/>
+              </w:rPr>
+            </w:pPr>
+            <w:r>
+              <w:rPr>
+                <w:rFonts w:ascii="Avenir Next LT Pro" w:hAnsi="Avenir Next LT Pro"/>
+              </w:rPr>
+              <w:lastRenderedPageBreak/>
+              <w:t>Exceptional flow of Events</w:t>
+            </w:r>
+          </w:p>
+        </w:tc>
+        <w:tc>
+          <w:tcPr>
+            <w:tcW w:w="6406" w:type="dxa"/>
+          </w:tcPr>
+          <w:p>
+            <w:pPr>
+              <w:rPr>
+                <w:rFonts w:ascii="Avenir Next LT Pro" w:hAnsi="Avenir Next LT Pro"/>
+              </w:rPr>
+            </w:pPr>
+            <w:r>
+              <w:rPr>
+                <w:rFonts w:ascii="Avenir Next LT Pro" w:hAnsi="Avenir Next LT Pro"/>
+              </w:rPr>
+              <w:t>Can’t read the asked page (use case 11)</w:t>
+            </w:r>
+          </w:p>
+        </w:tc>
+      </w:tr>
+    </w:tbl>
+    <w:p>
+      <w:pPr>
+        <w:rPr>
+          <w:rFonts w:ascii="Avenir Next LT Pro" w:hAnsi="Avenir Next LT Pro"/>
+          <w:u w:val="single"/>
+        </w:rPr>
+      </w:pPr>
+    </w:p>
+    <w:p>
+      <w:pPr>
+        <w:rPr>
+          <w:rFonts w:ascii="Avenir Next LT Pro" w:hAnsi="Avenir Next LT Pro"/>
+          <w:u w:val="single"/>
+        </w:rPr>
+      </w:pPr>
+      <w:r>
+        <w:rPr>
+          <w:rFonts w:ascii="Avenir Next LT Pro" w:hAnsi="Avenir Next LT Pro"/>
+          <w:u w:val="single"/>
+        </w:rPr>
+        <w:br w:type="page"/>
+      </w:r>
+    </w:p>
+    <w:p>
+      <w:pPr>
+        <w:pStyle w:val="Titre1"/>
+      </w:pPr>
+      <w:bookmarkStart w:id="8" w:name="_Toc173232954"/>
+      <w:r>
+        <w:lastRenderedPageBreak/>
+        <w:t>External Interfaces</w:t>
+      </w:r>
+      <w:bookmarkEnd w:id="8"/>
+      <w:r>
+        <w:t xml:space="preserve"> </w:t>
+      </w:r>
+    </w:p>
+    <w:p>
+      <w:pPr>
+        <w:rPr>
+          <w:rFonts w:ascii="Avenir Next LT Pro" w:hAnsi="Avenir Next LT Pro"/>
+        </w:rPr>
+      </w:pPr>
+      <w:r>
+        <w:rPr>
+          <w:rFonts w:ascii="Avenir Next LT Pro" w:hAnsi="Avenir Next LT Pro"/>
+          <w:u w:val="single"/>
+        </w:rPr>
+        <w:t>Material/Software Interfaces</w:t>
+      </w:r>
+    </w:p>
+    <w:p>
+      <w:pPr>
+        <w:pStyle w:val="Paragraphedeliste"/>
+        <w:numPr>
+          <w:ilvl w:val="0"/>
+          <w:numId w:val="15"/>
+        </w:numPr>
+        <w:rPr>
+          <w:rFonts w:ascii="Avenir Next LT Pro" w:hAnsi="Avenir Next LT Pro"/>
+        </w:rPr>
+      </w:pPr>
+      <w:r>
+        <w:rPr>
+          <w:rFonts w:ascii="Avenir Next LT Pro" w:hAnsi="Avenir Next LT Pro"/>
+          <w:b/>
+          <w:bCs/>
+        </w:rPr>
+        <w:t>Input Devices:</w:t>
+      </w:r>
+    </w:p>
+    <w:p>
+      <w:pPr>
+        <w:numPr>
+          <w:ilvl w:val="1"/>
+          <w:numId w:val="16"/>
+        </w:numPr>
+        <w:rPr>
+          <w:rFonts w:ascii="Avenir Next LT Pro" w:hAnsi="Avenir Next LT Pro"/>
+        </w:rPr>
+      </w:pPr>
+      <w:r>
+        <w:rPr>
+          <w:rFonts w:ascii="Avenir Next LT Pro" w:hAnsi="Avenir Next LT Pro"/>
+          <w:i/>
+          <w:iCs/>
+        </w:rPr>
+        <w:t xml:space="preserve">Mouse: </w:t>
+      </w:r>
+      <w:r>
+        <w:rPr>
+          <w:rFonts w:ascii="Avenir Next LT Pro" w:hAnsi="Avenir Next LT Pro"/>
+        </w:rPr>
+        <w:t>Standard mouse or trackpad for navigation and interaction.</w:t>
+      </w:r>
+    </w:p>
+    <w:p>
+      <w:pPr>
+        <w:pStyle w:val="Paragraphedeliste"/>
+        <w:numPr>
+          <w:ilvl w:val="0"/>
+          <w:numId w:val="15"/>
+        </w:numPr>
+        <w:rPr>
+          <w:rFonts w:ascii="Avenir Next LT Pro" w:hAnsi="Avenir Next LT Pro"/>
+        </w:rPr>
+      </w:pPr>
+      <w:r>
+        <w:rPr>
+          <w:rFonts w:ascii="Avenir Next LT Pro" w:hAnsi="Avenir Next LT Pro"/>
+          <w:b/>
+          <w:bCs/>
+        </w:rPr>
+        <w:t>Output Devices:</w:t>
+      </w:r>
+    </w:p>
+    <w:p>
+      <w:pPr>
+        <w:numPr>
+          <w:ilvl w:val="1"/>
+          <w:numId w:val="16"/>
+        </w:numPr>
+        <w:rPr>
+          <w:rFonts w:ascii="Avenir Next LT Pro" w:hAnsi="Avenir Next LT Pro"/>
+        </w:rPr>
+      </w:pPr>
+      <w:r>
+        <w:rPr>
+          <w:rFonts w:ascii="Avenir Next LT Pro" w:hAnsi="Avenir Next LT Pro"/>
+          <w:i/>
+          <w:iCs/>
+        </w:rPr>
+        <w:t xml:space="preserve">Monitor: </w:t>
+      </w:r>
+      <w:r>
+        <w:rPr>
+          <w:rFonts w:ascii="Avenir Next LT Pro" w:hAnsi="Avenir Next LT Pro"/>
+        </w:rPr>
+        <w:t xml:space="preserve">A display with a resolution of 1920x1080 pixels or higher </w:t>
+      </w:r>
+      <w:r>
+        <w:rPr>
+          <w:rFonts w:ascii="Avenir Next LT Pro" w:hAnsi="Avenir Next LT Pro"/>
+        </w:rPr>
+        <w:t>for optimal experience.</w:t>
+      </w:r>
+    </w:p>
+    <w:p>
+      <w:pPr>
+        <w:pStyle w:val="Paragraphedeliste"/>
+        <w:numPr>
+          <w:ilvl w:val="0"/>
+          <w:numId w:val="15"/>
+        </w:numPr>
+        <w:rPr>
+          <w:rFonts w:ascii="Avenir Next LT Pro" w:hAnsi="Avenir Next LT Pro"/>
+        </w:rPr>
+      </w:pPr>
+      <w:r>
+        <w:rPr>
+          <w:rFonts w:ascii="Avenir Next LT Pro" w:hAnsi="Avenir Next LT Pro"/>
+          <w:b/>
+          <w:bCs/>
+        </w:rPr>
+        <w:t>Network Interface:</w:t>
+      </w:r>
+    </w:p>
+    <w:p>
+      <w:pPr>
+        <w:numPr>
+          <w:ilvl w:val="1"/>
+          <w:numId w:val="16"/>
+        </w:numPr>
+        <w:rPr>
+          <w:rFonts w:ascii="Avenir Next LT Pro" w:hAnsi="Avenir Next LT Pro"/>
+        </w:rPr>
+      </w:pPr>
+      <w:r>
+        <w:rPr>
+          <w:rFonts w:ascii="Avenir Next LT Pro" w:hAnsi="Avenir Next LT Pro"/>
+          <w:i/>
+          <w:iCs/>
+        </w:rPr>
+        <w:t xml:space="preserve">Protocol: </w:t>
+      </w:r>
+      <w:r>
+        <w:rPr>
+          <w:rFonts w:ascii="Avenir Next LT Pro" w:hAnsi="Avenir Next LT Pro"/>
+        </w:rPr>
+        <w:t>HTTP/HTTPS for web communication.</w:t>
+      </w:r>
+    </w:p>
+    <w:p>
+      <w:pPr>
+        <w:numPr>
+          <w:ilvl w:val="1"/>
+          <w:numId w:val="16"/>
+        </w:numPr>
+        <w:rPr>
+          <w:rFonts w:ascii="Avenir Next LT Pro" w:hAnsi="Avenir Next LT Pro"/>
+        </w:rPr>
+      </w:pPr>
+      <w:r>
+        <w:rPr>
+          <w:rFonts w:ascii="Avenir Next LT Pro" w:hAnsi="Avenir Next LT Pro"/>
+          <w:i/>
+          <w:iCs/>
+        </w:rPr>
+        <w:t xml:space="preserve">Connection Type: </w:t>
+      </w:r>
+      <w:r>
+        <w:rPr>
+          <w:rFonts w:ascii="Avenir Next LT Pro" w:hAnsi="Avenir Next LT Pro"/>
+        </w:rPr>
+        <w:t>Standard internet connection (Wi-Fi or wired Ethernet).</w:t>
+      </w:r>
+    </w:p>
+    <w:p>
+      <w:pPr>
+        <w:rPr>
+          <w:rFonts w:ascii="Avenir Next LT Pro" w:hAnsi="Avenir Next LT Pro"/>
+          <w:u w:val="single"/>
+        </w:rPr>
+      </w:pPr>
+    </w:p>
+    <w:p>
+      <w:pPr>
+        <w:rPr>
+          <w:rFonts w:ascii="Avenir Next LT Pro" w:hAnsi="Avenir Next LT Pro"/>
+          <w:u w:val="single"/>
+        </w:rPr>
+      </w:pPr>
+      <w:r>
+        <w:rPr>
+          <w:rFonts w:ascii="Avenir Next LT Pro" w:hAnsi="Avenir Next LT Pro"/>
+          <w:u w:val="single"/>
+        </w:rPr>
+        <w:t>Software/Software Interfaces:</w:t>
+      </w:r>
+    </w:p>
+    <w:p>
+      <w:pPr>
+        <w:pStyle w:val="Paragraphedeliste"/>
+        <w:numPr>
+          <w:ilvl w:val="0"/>
+          <w:numId w:val="15"/>
+        </w:numPr>
         <w:rPr>
           <w:rFonts w:ascii="Avenir Next LT Pro" w:hAnsi="Avenir Next LT Pro"/>
           <w:b/>
@@ -3461,19 +4505,7 @@
         <w:rPr>
           <w:rFonts w:ascii="Avenir Next LT Pro" w:hAnsi="Avenir Next LT Pro"/>
         </w:rPr>
-        <w:t>HTML: HTML5</w:t>
-      </w:r>
-      <w:r>
-        <w:rPr>
-          <w:rFonts w:ascii="Avenir Next LT Pro" w:hAnsi="Avenir Next LT Pro"/>
-        </w:rPr>
-        <w:t xml:space="preserve"> - </w:t>
-      </w:r>
-      <w:r>
-        <w:rPr>
-          <w:rFonts w:ascii="Avenir Next LT Pro" w:hAnsi="Avenir Next LT Pro"/>
-        </w:rPr>
-        <w:t>Used for structuring the content of the website.</w:t>
+        <w:t>HTML: HTML5 - Used for structuring the content of the website.</w:t>
       </w:r>
     </w:p>
     <w:p>
@@ -3491,19 +4523,7 @@
         <w:rPr>
           <w:rFonts w:ascii="Avenir Next LT Pro" w:hAnsi="Avenir Next LT Pro"/>
         </w:rPr>
-        <w:t>CSS: CSS3</w:t>
-      </w:r>
-      <w:r>
-        <w:rPr>
-          <w:rFonts w:ascii="Avenir Next LT Pro" w:hAnsi="Avenir Next LT Pro"/>
-        </w:rPr>
-        <w:t xml:space="preserve"> -</w:t>
-      </w:r>
-      <w:r>
-        <w:rPr>
-          <w:rFonts w:ascii="Avenir Next LT Pro" w:hAnsi="Avenir Next LT Pro"/>
-        </w:rPr>
-        <w:t xml:space="preserve"> Used for styling and layout of the website.</w:t>
+        <w:t>CSS: CSS3 - Used for styling and layout of the website.</w:t>
       </w:r>
     </w:p>
     <w:p>
@@ -3573,31 +4593,7 @@
         <w:rPr>
           <w:rFonts w:ascii="Avenir Next LT Pro" w:hAnsi="Avenir Next LT Pro"/>
         </w:rPr>
-        <w:t>Code Editor:</w:t>
-      </w:r>
-      <w:r>
-        <w:rPr>
-          <w:rFonts w:ascii="Avenir Next LT Pro" w:hAnsi="Avenir Next LT Pro"/>
-        </w:rPr>
-        <w:t xml:space="preserve"> WebStorm (JetBrains’s software) -</w:t>
-      </w:r>
-      <w:r>
-        <w:rPr>
-          <w:rFonts w:ascii="Avenir Next LT Pro" w:hAnsi="Avenir Next LT Pro"/>
-        </w:rPr>
-        <w:t xml:space="preserve"> Latest stable release</w:t>
-      </w:r>
-      <w:r>
-        <w:rPr>
-          <w:rFonts w:ascii="Avenir Next LT Pro" w:hAnsi="Avenir Next LT Pro"/>
-        </w:rPr>
-        <w:t xml:space="preserve"> -</w:t>
-      </w:r>
-      <w:r>
-        <w:rPr>
-          <w:rFonts w:ascii="Avenir Next LT Pro" w:hAnsi="Avenir Next LT Pro"/>
-        </w:rPr>
-        <w:t xml:space="preserve"> Used for writing and editing code.</w:t>
+        <w:t>Code Editor: WebStorm (JetBrains’s software) - Latest stable release - Used for writing and editing code.</w:t>
       </w:r>
     </w:p>
     <w:p>
@@ -3615,43 +4611,7 @@
         <w:rPr>
           <w:rFonts w:ascii="Avenir Next LT Pro" w:hAnsi="Avenir Next LT Pro"/>
         </w:rPr>
-        <w:t xml:space="preserve">Version </w:t>
-      </w:r>
-      <w:r>
-        <w:rPr>
-          <w:rFonts w:ascii="Avenir Next LT Pro" w:hAnsi="Avenir Next LT Pro"/>
-        </w:rPr>
-        <w:t xml:space="preserve">Control: </w:t>
-      </w:r>
-      <w:r>
-        <w:rPr>
-          <w:rFonts w:ascii="Avenir Next LT Pro" w:hAnsi="Avenir Next LT Pro"/>
-        </w:rPr>
-        <w:t>Git</w:t>
-      </w:r>
-      <w:r>
-        <w:rPr>
-          <w:rFonts w:ascii="Avenir Next LT Pro" w:hAnsi="Avenir Next LT Pro"/>
-        </w:rPr>
-        <w:t xml:space="preserve"> - </w:t>
-      </w:r>
-      <w:r>
-        <w:rPr>
-          <w:rFonts w:ascii="Avenir Next LT Pro" w:hAnsi="Avenir Next LT Pro"/>
-        </w:rPr>
-        <w:t>Latest stable release</w:t>
-      </w:r>
-      <w:r>
-        <w:rPr>
-          <w:rFonts w:ascii="Avenir Next LT Pro" w:hAnsi="Avenir Next LT Pro"/>
-        </w:rPr>
-        <w:t xml:space="preserve"> -</w:t>
-      </w:r>
-      <w:r>
-        <w:rPr>
-          <w:rFonts w:ascii="Avenir Next LT Pro" w:hAnsi="Avenir Next LT Pro"/>
-        </w:rPr>
-        <w:t xml:space="preserve"> Used for version control and managing code changes.</w:t>
+        <w:t>Version Control: Git - Latest stable release - Used for version control and managing code changes.</w:t>
       </w:r>
     </w:p>
     <w:p>
@@ -4137,19 +5097,7 @@
         <w:rPr>
           <w:rFonts w:ascii="Avenir Next LT Pro" w:hAnsi="Avenir Next LT Pro"/>
         </w:rPr>
-        <w:t xml:space="preserve">Objective: The website should support up to </w:t>
-      </w:r>
-      <w:r>
-        <w:rPr>
-          <w:rFonts w:ascii="Avenir Next LT Pro" w:hAnsi="Avenir Next LT Pro"/>
-        </w:rPr>
-        <w:t>2</w:t>
-      </w:r>
-      <w:r>
-        <w:rPr>
-          <w:rFonts w:ascii="Avenir Next LT Pro" w:hAnsi="Avenir Next LT Pro"/>
-        </w:rPr>
-        <w:t>0 concurrent users without significant degradation in performance.</w:t>
+        <w:t>Objective: The website should support up to 20 concurrent users without significant degradation in performance.</w:t>
       </w:r>
     </w:p>
     <w:p>
@@ -5294,6 +6242,155 @@
     </w:lvl>
   </w:abstractNum>
   <w:abstractNum w:abstractNumId="3" w15:restartNumberingAfterBreak="0">
+    <w:nsid w:val="0B3D48B6"/>
+    <w:multiLevelType w:val="multilevel"/>
+    <w:tmpl w:val="7FA09A7C"/>
+    <w:lvl w:ilvl="0">
+      <w:start w:val="1"/>
+      <w:numFmt w:val="bullet"/>
+      <w:lvlText w:val=""/>
+      <w:lvlJc w:val="left"/>
+      <w:pPr>
+        <w:tabs>
+          <w:tab w:val="num" w:pos="720"/>
+        </w:tabs>
+        <w:ind w:left="720" w:hanging="360"/>
+      </w:pPr>
+      <w:rPr>
+        <w:rFonts w:ascii="Symbol" w:hAnsi="Symbol" w:hint="default"/>
+        <w:sz w:val="20"/>
+      </w:rPr>
+    </w:lvl>
+    <w:lvl w:ilvl="1" w:tentative="1">
+      <w:start w:val="1"/>
+      <w:numFmt w:val="bullet"/>
+      <w:lvlText w:val="o"/>
+      <w:lvlJc w:val="left"/>
+      <w:pPr>
+        <w:tabs>
+          <w:tab w:val="num" w:pos="1440"/>
+        </w:tabs>
+        <w:ind w:left="1440" w:hanging="360"/>
+      </w:pPr>
+      <w:rPr>
+        <w:rFonts w:ascii="Courier New" w:hAnsi="Courier New" w:hint="default"/>
+        <w:sz w:val="20"/>
+      </w:rPr>
+    </w:lvl>
+    <w:lvl w:ilvl="2" w:tentative="1">
+      <w:start w:val="1"/>
+      <w:numFmt w:val="bullet"/>
+      <w:lvlText w:val=""/>
+      <w:lvlJc w:val="left"/>
+      <w:pPr>
+        <w:tabs>
+          <w:tab w:val="num" w:pos="2160"/>
+        </w:tabs>
+        <w:ind w:left="2160" w:hanging="360"/>
+      </w:pPr>
+      <w:rPr>
+        <w:rFonts w:ascii="Wingdings" w:hAnsi="Wingdings" w:hint="default"/>
+        <w:sz w:val="20"/>
+      </w:rPr>
+    </w:lvl>
+    <w:lvl w:ilvl="3" w:tentative="1">
+      <w:start w:val="1"/>
+      <w:numFmt w:val="bullet"/>
+      <w:lvlText w:val=""/>
+      <w:lvlJc w:val="left"/>
+      <w:pPr>
+        <w:tabs>
+          <w:tab w:val="num" w:pos="2880"/>
+        </w:tabs>
+        <w:ind w:left="2880" w:hanging="360"/>
+      </w:pPr>
+      <w:rPr>
+        <w:rFonts w:ascii="Wingdings" w:hAnsi="Wingdings" w:hint="default"/>
+        <w:sz w:val="20"/>
+      </w:rPr>
+    </w:lvl>
+    <w:lvl w:ilvl="4" w:tentative="1">
+      <w:start w:val="1"/>
+      <w:numFmt w:val="bullet"/>
+      <w:lvlText w:val=""/>
+      <w:lvlJc w:val="left"/>
+      <w:pPr>
+        <w:tabs>
+          <w:tab w:val="num" w:pos="3600"/>
+        </w:tabs>
+        <w:ind w:left="3600" w:hanging="360"/>
+      </w:pPr>
+      <w:rPr>
+        <w:rFonts w:ascii="Wingdings" w:hAnsi="Wingdings" w:hint="default"/>
+        <w:sz w:val="20"/>
+      </w:rPr>
+    </w:lvl>
+    <w:lvl w:ilvl="5" w:tentative="1">
+      <w:start w:val="1"/>
+      <w:numFmt w:val="bullet"/>
+      <w:lvlText w:val=""/>
+      <w:lvlJc w:val="left"/>
+      <w:pPr>
+        <w:tabs>
+          <w:tab w:val="num" w:pos="4320"/>
+        </w:tabs>
+        <w:ind w:left="4320" w:hanging="360"/>
+      </w:pPr>
+      <w:rPr>
+        <w:rFonts w:ascii="Wingdings" w:hAnsi="Wingdings" w:hint="default"/>
+        <w:sz w:val="20"/>
+      </w:rPr>
+    </w:lvl>
+    <w:lvl w:ilvl="6" w:tentative="1">
+      <w:start w:val="1"/>
+      <w:numFmt w:val="bullet"/>
+      <w:lvlText w:val=""/>
+      <w:lvlJc w:val="left"/>
+      <w:pPr>
+        <w:tabs>
+          <w:tab w:val="num" w:pos="5040"/>
+        </w:tabs>
+        <w:ind w:left="5040" w:hanging="360"/>
+      </w:pPr>
+      <w:rPr>
+        <w:rFonts w:ascii="Wingdings" w:hAnsi="Wingdings" w:hint="default"/>
+        <w:sz w:val="20"/>
+      </w:rPr>
+    </w:lvl>
+    <w:lvl w:ilvl="7" w:tentative="1">
+      <w:start w:val="1"/>
+      <w:numFmt w:val="bullet"/>
+      <w:lvlText w:val=""/>
+      <w:lvlJc w:val="left"/>
+      <w:pPr>
+        <w:tabs>
+          <w:tab w:val="num" w:pos="5760"/>
+        </w:tabs>
+        <w:ind w:left="5760" w:hanging="360"/>
+      </w:pPr>
+      <w:rPr>
+        <w:rFonts w:ascii="Wingdings" w:hAnsi="Wingdings" w:hint="default"/>
+        <w:sz w:val="20"/>
+      </w:rPr>
+    </w:lvl>
+    <w:lvl w:ilvl="8" w:tentative="1">
+      <w:start w:val="1"/>
+      <w:numFmt w:val="bullet"/>
+      <w:lvlText w:val=""/>
+      <w:lvlJc w:val="left"/>
+      <w:pPr>
+        <w:tabs>
+          <w:tab w:val="num" w:pos="6480"/>
+        </w:tabs>
+        <w:ind w:left="6480" w:hanging="360"/>
+      </w:pPr>
+      <w:rPr>
+        <w:rFonts w:ascii="Wingdings" w:hAnsi="Wingdings" w:hint="default"/>
+        <w:sz w:val="20"/>
+      </w:rPr>
+    </w:lvl>
+  </w:abstractNum>
+  <w:abstractNum w:abstractNumId="4" w15:restartNumberingAfterBreak="0">
     <w:nsid w:val="12592721"/>
     <w:multiLevelType w:val="multilevel"/>
     <w:tmpl w:val="A25C2ADA"/>
@@ -5442,7 +6539,7 @@
       </w:rPr>
     </w:lvl>
   </w:abstractNum>
-  <w:abstractNum w:abstractNumId="4" w15:restartNumberingAfterBreak="0">
+  <w:abstractNum w:abstractNumId="5" w15:restartNumberingAfterBreak="0">
     <w:nsid w:val="2FED51FE"/>
     <w:multiLevelType w:val="multilevel"/>
     <w:tmpl w:val="61F8F872"/>
@@ -5591,7 +6688,7 @@
       </w:rPr>
     </w:lvl>
   </w:abstractNum>
-  <w:abstractNum w:abstractNumId="5" w15:restartNumberingAfterBreak="0">
+  <w:abstractNum w:abstractNumId="6" w15:restartNumberingAfterBreak="0">
     <w:nsid w:val="32EB273F"/>
     <w:multiLevelType w:val="multilevel"/>
     <w:tmpl w:val="6D608D22"/>
@@ -5740,7 +6837,7 @@
       </w:rPr>
     </w:lvl>
   </w:abstractNum>
-  <w:abstractNum w:abstractNumId="6" w15:restartNumberingAfterBreak="0">
+  <w:abstractNum w:abstractNumId="7" w15:restartNumberingAfterBreak="0">
     <w:nsid w:val="352E5CA8"/>
     <w:multiLevelType w:val="hybridMultilevel"/>
     <w:tmpl w:val="84841F28"/>
@@ -5853,7 +6950,96 @@
       </w:rPr>
     </w:lvl>
   </w:abstractNum>
-  <w:abstractNum w:abstractNumId="7" w15:restartNumberingAfterBreak="0">
+  <w:abstractNum w:abstractNumId="8" w15:restartNumberingAfterBreak="0">
+    <w:nsid w:val="354567C1"/>
+    <w:multiLevelType w:val="hybridMultilevel"/>
+    <w:tmpl w:val="8714790E"/>
+    <w:lvl w:ilvl="0" w:tplc="040C000F">
+      <w:start w:val="1"/>
+      <w:numFmt w:val="decimal"/>
+      <w:lvlText w:val="%1."/>
+      <w:lvlJc w:val="left"/>
+      <w:pPr>
+        <w:ind w:left="720" w:hanging="360"/>
+      </w:pPr>
+      <w:rPr>
+        <w:rFonts w:hint="default"/>
+      </w:rPr>
+    </w:lvl>
+    <w:lvl w:ilvl="1" w:tplc="040C0019" w:tentative="1">
+      <w:start w:val="1"/>
+      <w:numFmt w:val="lowerLetter"/>
+      <w:lvlText w:val="%2."/>
+      <w:lvlJc w:val="left"/>
+      <w:pPr>
+        <w:ind w:left="1440" w:hanging="360"/>
+      </w:pPr>
+    </w:lvl>
+    <w:lvl w:ilvl="2" w:tplc="040C001B" w:tentative="1">
+      <w:start w:val="1"/>
+      <w:numFmt w:val="lowerRoman"/>
+      <w:lvlText w:val="%3."/>
+      <w:lvlJc w:val="right"/>
+      <w:pPr>
+        <w:ind w:left="2160" w:hanging="180"/>
+      </w:pPr>
+    </w:lvl>
+    <w:lvl w:ilvl="3" w:tplc="040C000F" w:tentative="1">
+      <w:start w:val="1"/>
+      <w:numFmt w:val="decimal"/>
+      <w:lvlText w:val="%4."/>
+      <w:lvlJc w:val="left"/>
+      <w:pPr>
+        <w:ind w:left="2880" w:hanging="360"/>
+      </w:pPr>
+    </w:lvl>
+    <w:lvl w:ilvl="4" w:tplc="040C0019" w:tentative="1">
+      <w:start w:val="1"/>
+      <w:numFmt w:val="lowerLetter"/>
+      <w:lvlText w:val="%5."/>
+      <w:lvlJc w:val="left"/>
+      <w:pPr>
+        <w:ind w:left="3600" w:hanging="360"/>
+      </w:pPr>
+    </w:lvl>
+    <w:lvl w:ilvl="5" w:tplc="040C001B" w:tentative="1">
+      <w:start w:val="1"/>
+      <w:numFmt w:val="lowerRoman"/>
+      <w:lvlText w:val="%6."/>
+      <w:lvlJc w:val="right"/>
+      <w:pPr>
+        <w:ind w:left="4320" w:hanging="180"/>
+      </w:pPr>
+    </w:lvl>
+    <w:lvl w:ilvl="6" w:tplc="040C000F" w:tentative="1">
+      <w:start w:val="1"/>
+      <w:numFmt w:val="decimal"/>
+      <w:lvlText w:val="%7."/>
+      <w:lvlJc w:val="left"/>
+      <w:pPr>
+        <w:ind w:left="5040" w:hanging="360"/>
+      </w:pPr>
+    </w:lvl>
+    <w:lvl w:ilvl="7" w:tplc="040C0019" w:tentative="1">
+      <w:start w:val="1"/>
+      <w:numFmt w:val="lowerLetter"/>
+      <w:lvlText w:val="%8."/>
+      <w:lvlJc w:val="left"/>
+      <w:pPr>
+        <w:ind w:left="5760" w:hanging="360"/>
+      </w:pPr>
+    </w:lvl>
+    <w:lvl w:ilvl="8" w:tplc="040C001B" w:tentative="1">
+      <w:start w:val="1"/>
+      <w:numFmt w:val="lowerRoman"/>
+      <w:lvlText w:val="%9."/>
+      <w:lvlJc w:val="right"/>
+      <w:pPr>
+        <w:ind w:left="6480" w:hanging="180"/>
+      </w:pPr>
+    </w:lvl>
+  </w:abstractNum>
+  <w:abstractNum w:abstractNumId="9" w15:restartNumberingAfterBreak="0">
     <w:nsid w:val="3DBF0503"/>
     <w:multiLevelType w:val="hybridMultilevel"/>
     <w:tmpl w:val="CBCE3DB6"/>
@@ -5966,7 +7152,7 @@
       </w:rPr>
     </w:lvl>
   </w:abstractNum>
-  <w:abstractNum w:abstractNumId="8" w15:restartNumberingAfterBreak="0">
+  <w:abstractNum w:abstractNumId="10" w15:restartNumberingAfterBreak="0">
     <w:nsid w:val="3DF118CE"/>
     <w:multiLevelType w:val="multilevel"/>
     <w:tmpl w:val="8C0050C8"/>
@@ -6115,7 +7301,7 @@
       </w:rPr>
     </w:lvl>
   </w:abstractNum>
-  <w:abstractNum w:abstractNumId="9" w15:restartNumberingAfterBreak="0">
+  <w:abstractNum w:abstractNumId="11" w15:restartNumberingAfterBreak="0">
     <w:nsid w:val="3E586F7B"/>
     <w:multiLevelType w:val="multilevel"/>
     <w:tmpl w:val="60CCE474"/>
@@ -6264,7 +7450,7 @@
       </w:rPr>
     </w:lvl>
   </w:abstractNum>
-  <w:abstractNum w:abstractNumId="10" w15:restartNumberingAfterBreak="0">
+  <w:abstractNum w:abstractNumId="12" w15:restartNumberingAfterBreak="0">
     <w:nsid w:val="484674BB"/>
     <w:multiLevelType w:val="hybridMultilevel"/>
     <w:tmpl w:val="F47AB65C"/>
@@ -6377,7 +7563,7 @@
       </w:rPr>
     </w:lvl>
   </w:abstractNum>
-  <w:abstractNum w:abstractNumId="11" w15:restartNumberingAfterBreak="0">
+  <w:abstractNum w:abstractNumId="13" w15:restartNumberingAfterBreak="0">
     <w:nsid w:val="49A924E0"/>
     <w:multiLevelType w:val="multilevel"/>
     <w:tmpl w:val="DFC4ED4C"/>
@@ -6526,7 +7712,7 @@
       </w:rPr>
     </w:lvl>
   </w:abstractNum>
-  <w:abstractNum w:abstractNumId="12" w15:restartNumberingAfterBreak="0">
+  <w:abstractNum w:abstractNumId="14" w15:restartNumberingAfterBreak="0">
     <w:nsid w:val="4CFA4A9D"/>
     <w:multiLevelType w:val="hybridMultilevel"/>
     <w:tmpl w:val="517ED87C"/>
@@ -6639,7 +7825,7 @@
       </w:rPr>
     </w:lvl>
   </w:abstractNum>
-  <w:abstractNum w:abstractNumId="13" w15:restartNumberingAfterBreak="0">
+  <w:abstractNum w:abstractNumId="15" w15:restartNumberingAfterBreak="0">
     <w:nsid w:val="5BA1775E"/>
     <w:multiLevelType w:val="hybridMultilevel"/>
     <w:tmpl w:val="4836C412"/>
@@ -6728,7 +7914,7 @@
       </w:pPr>
     </w:lvl>
   </w:abstractNum>
-  <w:abstractNum w:abstractNumId="14" w15:restartNumberingAfterBreak="0">
+  <w:abstractNum w:abstractNumId="16" w15:restartNumberingAfterBreak="0">
     <w:nsid w:val="5FAB7D48"/>
     <w:multiLevelType w:val="multilevel"/>
     <w:tmpl w:val="2604B768"/>
@@ -6877,7 +8063,7 @@
       </w:rPr>
     </w:lvl>
   </w:abstractNum>
-  <w:abstractNum w:abstractNumId="15" w15:restartNumberingAfterBreak="0">
+  <w:abstractNum w:abstractNumId="17" w15:restartNumberingAfterBreak="0">
     <w:nsid w:val="63B5586C"/>
     <w:multiLevelType w:val="multilevel"/>
     <w:tmpl w:val="C3AE76E0"/>
@@ -7026,7 +8212,7 @@
       </w:rPr>
     </w:lvl>
   </w:abstractNum>
-  <w:abstractNum w:abstractNumId="16" w15:restartNumberingAfterBreak="0">
+  <w:abstractNum w:abstractNumId="18" w15:restartNumberingAfterBreak="0">
     <w:nsid w:val="66CF6ED7"/>
     <w:multiLevelType w:val="hybridMultilevel"/>
     <w:tmpl w:val="F78AEC2E"/>
@@ -7139,7 +8325,7 @@
       </w:rPr>
     </w:lvl>
   </w:abstractNum>
-  <w:abstractNum w:abstractNumId="17" w15:restartNumberingAfterBreak="0">
+  <w:abstractNum w:abstractNumId="19" w15:restartNumberingAfterBreak="0">
     <w:nsid w:val="77C22A33"/>
     <w:multiLevelType w:val="multilevel"/>
     <w:tmpl w:val="BC2C949E"/>
@@ -7284,7 +8470,7 @@
       </w:rPr>
     </w:lvl>
   </w:abstractNum>
-  <w:abstractNum w:abstractNumId="18" w15:restartNumberingAfterBreak="0">
+  <w:abstractNum w:abstractNumId="20" w15:restartNumberingAfterBreak="0">
     <w:nsid w:val="7C714990"/>
     <w:multiLevelType w:val="multilevel"/>
     <w:tmpl w:val="C1021BB6"/>
@@ -7433,7 +8619,7 @@
       </w:rPr>
     </w:lvl>
   </w:abstractNum>
-  <w:abstractNum w:abstractNumId="19" w15:restartNumberingAfterBreak="0">
+  <w:abstractNum w:abstractNumId="21" w15:restartNumberingAfterBreak="0">
     <w:nsid w:val="7E224075"/>
     <w:multiLevelType w:val="multilevel"/>
     <w:tmpl w:val="0D9A5362"/>
@@ -7583,64 +8769,82 @@
     </w:lvl>
   </w:abstractNum>
   <w:num w:numId="1" w16cid:durableId="1835606072">
-    <w:abstractNumId w:val="13"/>
+    <w:abstractNumId w:val="15"/>
   </w:num>
   <w:num w:numId="2" w16cid:durableId="579605211">
     <w:abstractNumId w:val="0"/>
   </w:num>
   <w:num w:numId="3" w16cid:durableId="1937904038">
-    <w:abstractNumId w:val="6"/>
+    <w:abstractNumId w:val="7"/>
   </w:num>
   <w:num w:numId="4" w16cid:durableId="1204052587">
-    <w:abstractNumId w:val="8"/>
+    <w:abstractNumId w:val="10"/>
   </w:num>
   <w:num w:numId="5" w16cid:durableId="93593710">
-    <w:abstractNumId w:val="15"/>
+    <w:abstractNumId w:val="17"/>
   </w:num>
   <w:num w:numId="6" w16cid:durableId="49116798">
-    <w:abstractNumId w:val="11"/>
+    <w:abstractNumId w:val="13"/>
   </w:num>
   <w:num w:numId="7" w16cid:durableId="858740538">
     <w:abstractNumId w:val="2"/>
   </w:num>
   <w:num w:numId="8" w16cid:durableId="876820275">
-    <w:abstractNumId w:val="3"/>
+    <w:abstractNumId w:val="4"/>
   </w:num>
   <w:num w:numId="9" w16cid:durableId="64768850">
-    <w:abstractNumId w:val="7"/>
+    <w:abstractNumId w:val="9"/>
   </w:num>
   <w:num w:numId="10" w16cid:durableId="391731066">
-    <w:abstractNumId w:val="9"/>
+    <w:abstractNumId w:val="11"/>
   </w:num>
   <w:num w:numId="11" w16cid:durableId="528304177">
-    <w:abstractNumId w:val="10"/>
+    <w:abstractNumId w:val="12"/>
   </w:num>
   <w:num w:numId="12" w16cid:durableId="653798054">
-    <w:abstractNumId w:val="16"/>
+    <w:abstractNumId w:val="18"/>
   </w:num>
   <w:num w:numId="13" w16cid:durableId="1199126832">
-    <w:abstractNumId w:val="5"/>
+    <w:abstractNumId w:val="6"/>
   </w:num>
   <w:num w:numId="14" w16cid:durableId="847215150">
     <w:abstractNumId w:val="1"/>
   </w:num>
   <w:num w:numId="15" w16cid:durableId="1212185456">
-    <w:abstractNumId w:val="12"/>
+    <w:abstractNumId w:val="14"/>
   </w:num>
   <w:num w:numId="16" w16cid:durableId="1886795109">
-    <w:abstractNumId w:val="17"/>
+    <w:abstractNumId w:val="19"/>
   </w:num>
   <w:num w:numId="17" w16cid:durableId="846556649">
-    <w:abstractNumId w:val="19"/>
+    <w:abstractNumId w:val="21"/>
   </w:num>
   <w:num w:numId="18" w16cid:durableId="1689477888">
-    <w:abstractNumId w:val="14"/>
+    <w:abstractNumId w:val="16"/>
   </w:num>
   <w:num w:numId="19" w16cid:durableId="1463304896">
-    <w:abstractNumId w:val="4"/>
+    <w:abstractNumId w:val="5"/>
   </w:num>
   <w:num w:numId="20" w16cid:durableId="1164399379">
-    <w:abstractNumId w:val="18"/>
+    <w:abstractNumId w:val="20"/>
+  </w:num>
+  <w:num w:numId="21" w16cid:durableId="1682392181">
+    <w:abstractNumId w:val="14"/>
+    <w:lvlOverride w:ilvl="0"/>
+    <w:lvlOverride w:ilvl="1"/>
+    <w:lvlOverride w:ilvl="2"/>
+    <w:lvlOverride w:ilvl="3"/>
+    <w:lvlOverride w:ilvl="4"/>
+    <w:lvlOverride w:ilvl="5"/>
+    <w:lvlOverride w:ilvl="6"/>
+    <w:lvlOverride w:ilvl="7"/>
+    <w:lvlOverride w:ilvl="8"/>
+  </w:num>
+  <w:num w:numId="22" w16cid:durableId="41827903">
+    <w:abstractNumId w:val="3"/>
+  </w:num>
+  <w:num w:numId="23" w16cid:durableId="865562035">
+    <w:abstractNumId w:val="8"/>
   </w:num>
 </w:numbering>
 </file>
@@ -8624,6 +9828,44 @@
       <w:ind w:left="240"/>
     </w:pPr>
   </w:style>
+  <w:style w:type="paragraph" w:styleId="Lgende">
+    <w:name w:val="caption"/>
+    <w:basedOn w:val="Normal"/>
+    <w:next w:val="Normal"/>
+    <w:uiPriority w:val="35"/>
+    <w:unhideWhenUsed/>
+    <w:qFormat/>
+    <w:rsid w:val="00636A3E"/>
+    <w:pPr>
+      <w:spacing w:after="200" w:line="240" w:lineRule="auto"/>
+    </w:pPr>
+    <w:rPr>
+      <w:i/>
+      <w:iCs/>
+      <w:color w:val="0E2841" w:themeColor="text2"/>
+      <w:sz w:val="18"/>
+      <w:szCs w:val="18"/>
+    </w:rPr>
+  </w:style>
+  <w:style w:type="table" w:styleId="Grilledutableau">
+    <w:name w:val="Table Grid"/>
+    <w:basedOn w:val="TableauNormal"/>
+    <w:uiPriority w:val="39"/>
+    <w:rsid w:val="00E1494E"/>
+    <w:pPr>
+      <w:spacing w:after="0" w:line="240" w:lineRule="auto"/>
+    </w:pPr>
+    <w:tblPr>
+      <w:tblBorders>
+        <w:top w:val="single" w:sz="4" w:space="0" w:color="auto"/>
+        <w:left w:val="single" w:sz="4" w:space="0" w:color="auto"/>
+        <w:bottom w:val="single" w:sz="4" w:space="0" w:color="auto"/>
+        <w:right w:val="single" w:sz="4" w:space="0" w:color="auto"/>
+        <w:insideH w:val="single" w:sz="4" w:space="0" w:color="auto"/>
+        <w:insideV w:val="single" w:sz="4" w:space="0" w:color="auto"/>
+      </w:tblBorders>
+    </w:tblPr>
+  </w:style>
 </w:styles>
 </file>
 

</xml_diff>